<commit_message>
Repositorio central com somente um branch
</commit_message>
<xml_diff>
--- a/Cópia de Modelo de relatorio.docx
+++ b/Cópia de Modelo de relatorio.docx
@@ -327,65 +327,71 @@
         <w:rPr>
           <w:b/>
         </w:rPr>
-        <w:t>Acadêmico(s): Nome aluno 1, Nome aluno 2, Nome aluno 3, Nome aluno 4</w:t>
-      </w:r>
-    </w:p>
-    <w:p>
-      <w:pPr>
-        <w:rPr>
-          <w:b/>
-        </w:rPr>
-      </w:pPr>
-      <w:r>
-        <w:rPr>
-          <w:b/>
-        </w:rPr>
-        <w:t xml:space="preserve"> </w:t>
-      </w:r>
-    </w:p>
-    <w:p>
-      <w:pPr>
-        <w:rPr>
-          <w:b/>
-        </w:rPr>
-      </w:pPr>
-      <w:r>
-        <w:rPr>
-          <w:b/>
-        </w:rPr>
-        <w:t xml:space="preserve"> </w:t>
-      </w:r>
-    </w:p>
-    <w:p>
-      <w:pPr>
-        <w:rPr>
-          <w:b/>
-        </w:rPr>
-      </w:pPr>
-      <w:r>
-        <w:rPr>
-          <w:b/>
-        </w:rPr>
-        <w:t xml:space="preserve"> </w:t>
-      </w:r>
-    </w:p>
-    <w:p>
-      <w:pPr>
-        <w:rPr>
-          <w:b/>
-        </w:rPr>
-      </w:pPr>
-      <w:r>
-        <w:rPr>
-          <w:b/>
-        </w:rPr>
-        <w:t xml:space="preserve"> </w:t>
-      </w:r>
-      <w:r>
-        <w:rPr>
-          <w:b/>
-        </w:rPr>
-        <w:t xml:space="preserve"> </w:t>
+        <w:t xml:space="preserve">Acadêmico(s): </w:t>
+      </w:r>
+      <w:r>
+        <w:rPr>
+          <w:b/>
+        </w:rPr>
+        <w:t>Julio Cesar Martins</w:t>
+      </w:r>
+      <w:r>
+        <w:rPr>
+          <w:b/>
+        </w:rPr>
+        <w:t>, Nome aluno 2, Nome aluno 3, Nome aluno 4</w:t>
+      </w:r>
+    </w:p>
+    <w:p>
+      <w:pPr>
+        <w:rPr>
+          <w:b/>
+        </w:rPr>
+      </w:pPr>
+      <w:r>
+        <w:rPr>
+          <w:b/>
+        </w:rPr>
+        <w:t xml:space="preserve"> </w:t>
+      </w:r>
+    </w:p>
+    <w:p>
+      <w:pPr>
+        <w:rPr>
+          <w:b/>
+        </w:rPr>
+      </w:pPr>
+      <w:r>
+        <w:rPr>
+          <w:b/>
+        </w:rPr>
+        <w:t xml:space="preserve"> </w:t>
+      </w:r>
+    </w:p>
+    <w:p>
+      <w:pPr>
+        <w:rPr>
+          <w:b/>
+        </w:rPr>
+      </w:pPr>
+      <w:r>
+        <w:rPr>
+          <w:b/>
+        </w:rPr>
+        <w:t xml:space="preserve"> </w:t>
+      </w:r>
+    </w:p>
+    <w:p>
+      <w:pPr>
+        <w:rPr>
+          <w:b/>
+        </w:rPr>
+      </w:pPr>
+      <w:r>
+        <w:rPr>
+          <w:b/>
+        </w:rPr>
+        <w:t xml:space="preserve">  </w:t>
       </w:r>
     </w:p>
     <w:p>
@@ -603,10 +609,7 @@
         <w:spacing w:line="360" w:lineRule="auto"/>
       </w:pPr>
       <w:r>
-        <w:t>Ilustração 2 - Xxxxxxxxxx xxxx xxxxxx xxxxxxxxxxx...........................................</w:t>
-      </w:r>
-      <w:r>
-        <w:t>.............. 99</w:t>
+        <w:t>Ilustração 2 - Xxxxxxxxxx xxxx xxxxxx xxxxxxxxxxx......................................................... 99</w:t>
       </w:r>
     </w:p>
     <w:p>
@@ -630,10 +633,7 @@
         <w:spacing w:line="360" w:lineRule="auto"/>
       </w:pPr>
       <w:r>
-        <w:t>Ilustração 5 - Xxxx xx</w:t>
-      </w:r>
-      <w:r>
-        <w:t>xxxx xxxxxxxxxxx.............................................................................. 99</w:t>
+        <w:t>Ilustração 5 - Xxxx xxxxxx xxxxxxxxxxx.............................................................................. 99</w:t>
       </w:r>
     </w:p>
     <w:p>
@@ -882,10 +882,7 @@
         <w:spacing w:line="360" w:lineRule="auto"/>
       </w:pPr>
       <w:r>
-        <w:t>Quadro 2 - Xxxxxxxxxx xxxxxxxxx xxxxxx...........</w:t>
-      </w:r>
-      <w:r>
-        <w:t>............................................................... 99</w:t>
+        <w:t>Quadro 2 - Xxxxxxxxxx xxxxxxxxx xxxxxx.......................................................................... 99</w:t>
       </w:r>
     </w:p>
     <w:p>
@@ -901,10 +898,7 @@
         <w:spacing w:line="360" w:lineRule="auto"/>
       </w:pPr>
       <w:r>
-        <w:t>Quadro 4 - X xxxx xxxxxx xxxxxxxxxxx.............................................................</w:t>
-      </w:r>
-      <w:r>
-        <w:t>.................. 99</w:t>
+        <w:t>Quadro 4 - X xxxx xxxxxx xxxxxxxxxxx............................................................................... 99</w:t>
       </w:r>
     </w:p>
     <w:p>
@@ -956,10 +950,7 @@
         <w:spacing w:line="360" w:lineRule="auto"/>
       </w:pPr>
       <w:r>
-        <w:t>Quadros geralmente são utilizados para apresentar informações que não n</w:t>
-      </w:r>
-      <w:r>
-        <w:t>ecessitam de nenhum auxílio matemático-estatístico. Geralmente em TI é utilizado para apresentar Código Fonte.</w:t>
+        <w:t>Quadros geralmente são utilizados para apresentar informações que não necessitam de nenhum auxílio matemático-estatístico. Geralmente em TI é utilizado para apresentar Código Fonte.</w:t>
       </w:r>
     </w:p>
     <w:p>
@@ -1057,10 +1048,7 @@
         <w:ind w:left="2280" w:hanging="1140"/>
       </w:pPr>
       <w:r>
-        <w:t>Espaço entre linhas Sim</w:t>
-      </w:r>
-      <w:r>
-        <w:t>ples 1,5</w:t>
+        <w:t>Espaço entre linhas Simples 1,5</w:t>
       </w:r>
     </w:p>
     <w:p>
@@ -1101,11 +1089,13 @@
         <w:jc w:val="center"/>
         <w:rPr>
           <w:b/>
-        </w:rPr>
-      </w:pPr>
-      <w:r>
-        <w:rPr>
-          <w:b/>
+          <w:lang w:val="en-US"/>
+        </w:rPr>
+      </w:pPr>
+      <w:r>
+        <w:rPr>
+          <w:b/>
+          <w:lang w:val="en-US"/>
         </w:rPr>
         <w:t>LISTA DE ABREVIAÇÕES E SIGLAS</w:t>
       </w:r>
@@ -1113,33 +1103,55 @@
     <w:p>
       <w:pPr>
         <w:spacing w:line="360" w:lineRule="auto"/>
-      </w:pPr>
-      <w:r>
-        <w:t xml:space="preserve"> </w:t>
-      </w:r>
-    </w:p>
-    <w:p>
-      <w:pPr>
-        <w:spacing w:line="360" w:lineRule="auto"/>
-      </w:pPr>
-      <w:r>
+        <w:rPr>
+          <w:lang w:val="en-US"/>
+        </w:rPr>
+      </w:pPr>
+      <w:r>
+        <w:rPr>
+          <w:lang w:val="en-US"/>
+        </w:rPr>
+        <w:t xml:space="preserve"> </w:t>
+      </w:r>
+    </w:p>
+    <w:p>
+      <w:pPr>
+        <w:spacing w:line="360" w:lineRule="auto"/>
+        <w:rPr>
+          <w:lang w:val="en-US"/>
+        </w:rPr>
+      </w:pPr>
+      <w:r>
+        <w:rPr>
+          <w:lang w:val="en-US"/>
+        </w:rPr>
         <w:t xml:space="preserve">CD-ROM        </w:t>
       </w:r>
       <w:r>
+        <w:rPr>
+          <w:lang w:val="en-US"/>
+        </w:rPr>
         <w:tab/>
-      </w:r>
-      <w:r>
         <w:t>- Compact Disk Read Only Memory</w:t>
       </w:r>
     </w:p>
     <w:p>
       <w:pPr>
         <w:spacing w:line="360" w:lineRule="auto"/>
-      </w:pPr>
-      <w:r>
+        <w:rPr>
+          <w:lang w:val="en-US"/>
+        </w:rPr>
+      </w:pPr>
+      <w:r>
+        <w:rPr>
+          <w:lang w:val="en-US"/>
+        </w:rPr>
         <w:t xml:space="preserve">DNS                </w:t>
       </w:r>
       <w:r>
+        <w:rPr>
+          <w:lang w:val="en-US"/>
+        </w:rPr>
         <w:tab/>
         <w:t>- Domain Name Server</w:t>
       </w:r>
@@ -1147,11 +1159,20 @@
     <w:p>
       <w:pPr>
         <w:spacing w:line="360" w:lineRule="auto"/>
-      </w:pPr>
-      <w:r>
+        <w:rPr>
+          <w:lang w:val="en-US"/>
+        </w:rPr>
+      </w:pPr>
+      <w:r>
+        <w:rPr>
+          <w:lang w:val="en-US"/>
+        </w:rPr>
         <w:t xml:space="preserve">DVD                </w:t>
       </w:r>
       <w:r>
+        <w:rPr>
+          <w:lang w:val="en-US"/>
+        </w:rPr>
         <w:tab/>
         <w:t>- Digital Video Disc</w:t>
       </w:r>
@@ -1159,11 +1180,20 @@
     <w:p>
       <w:pPr>
         <w:spacing w:line="360" w:lineRule="auto"/>
-      </w:pPr>
-      <w:r>
+        <w:rPr>
+          <w:lang w:val="en-US"/>
+        </w:rPr>
+      </w:pPr>
+      <w:r>
+        <w:rPr>
+          <w:lang w:val="en-US"/>
+        </w:rPr>
         <w:t xml:space="preserve">HD                   </w:t>
       </w:r>
       <w:r>
+        <w:rPr>
+          <w:lang w:val="en-US"/>
+        </w:rPr>
         <w:tab/>
         <w:t>- Hard Disc</w:t>
       </w:r>
@@ -1171,11 +1201,20 @@
     <w:p>
       <w:pPr>
         <w:spacing w:line="360" w:lineRule="auto"/>
-      </w:pPr>
-      <w:r>
+        <w:rPr>
+          <w:lang w:val="en-US"/>
+        </w:rPr>
+      </w:pPr>
+      <w:r>
+        <w:rPr>
+          <w:lang w:val="en-US"/>
+        </w:rPr>
         <w:t xml:space="preserve">HDD                </w:t>
       </w:r>
       <w:r>
+        <w:rPr>
+          <w:lang w:val="en-US"/>
+        </w:rPr>
         <w:tab/>
         <w:t>- Hard Disc Drive</w:t>
       </w:r>
@@ -1201,10 +1240,7 @@
       </w:r>
       <w:r>
         <w:tab/>
-        <w:t>- Ran</w:t>
-      </w:r>
-      <w:r>
-        <w:t>dom Access Memory</w:t>
+        <w:t>- Random Access Memory</w:t>
       </w:r>
     </w:p>
     <w:p>
@@ -1651,108 +1687,52 @@
           <w:sz w:val="24"/>
           <w:szCs w:val="24"/>
         </w:rPr>
-        <w:t>Apresentar brevemente em um parágrafo de no mínimo 4 linhas e no máximo 10 uma contextualização sobre a sua pesquisa ou relatório. A contextualização é necessária para localizar o leitor do seu trabalho no assunto que irá abordar. Contextualizar tem origem</w:t>
-      </w:r>
-      <w:r>
-        <w:rPr>
-          <w:sz w:val="24"/>
-          <w:szCs w:val="24"/>
-        </w:rPr>
-        <w:t xml:space="preserve"> no latim e significa "colocar alguém a par de algo" ou "situar um aspecto que está sendo relatado, no tempo e no espaço". Quando contextualizamos, queremos apresentar a conjuntura de uma situação, ou seja, as circunstâncias  em torno de um acontecimento. </w:t>
-      </w:r>
-      <w:r>
-        <w:rPr>
-          <w:sz w:val="24"/>
-          <w:szCs w:val="24"/>
-        </w:rPr>
-        <w:t>Quando relatamos um acontecimento a uma pessoa, buscamos descrever o ambiente do fato, ou seja, capturamos o contexto. Já quando precisamos trazer o leitor para dentro do que vamos apresentar, dessa forma os argumentos tratados no trabalho ficam mais claro</w:t>
-      </w:r>
-      <w:r>
-        <w:rPr>
-          <w:sz w:val="24"/>
-          <w:szCs w:val="24"/>
-        </w:rPr>
-        <w:t>s para o leitor.</w:t>
-      </w:r>
-    </w:p>
-    <w:p>
-      <w:pPr>
-        <w:rPr>
-          <w:sz w:val="24"/>
-          <w:szCs w:val="24"/>
-        </w:rPr>
-      </w:pPr>
-      <w:r>
-        <w:rPr>
-          <w:sz w:val="24"/>
-          <w:szCs w:val="24"/>
-        </w:rPr>
-        <w:t>Após realizada a contextualização do seu trabalho você deverá descrever a problematização dele. A problematização é construída em um parágrafo de no mínimo umas 6 linhas. O problema tem que ser definido de forma prática e clara. “Um proble</w:t>
-      </w:r>
-      <w:r>
-        <w:rPr>
-          <w:sz w:val="24"/>
-          <w:szCs w:val="24"/>
-        </w:rPr>
-        <w:t>ma implica uma ou mais dúvidas ou dificuldades em relação ao tema, que você se proporá a resolver. Formulá-lo, portanto, deve envolver perguntas, que o trabalho procurará responder” (MÁTTAR NETO, 2002, p. 143). A descrição do problema é o passo inicial par</w:t>
-      </w:r>
-      <w:r>
-        <w:rPr>
-          <w:sz w:val="24"/>
-          <w:szCs w:val="24"/>
-        </w:rPr>
-        <w:t>a o desenvolvimento de qualquer trabalho. Se não tivermos um problema não temos um trabalho para desenvolver. O problema é a dúvida inicial que proporciona a busca da solução do mesmo. “A formulação do problema deve ser concisa e objetiva, a fim de permiti</w:t>
-      </w:r>
-      <w:r>
-        <w:rPr>
-          <w:sz w:val="24"/>
-          <w:szCs w:val="24"/>
-        </w:rPr>
-        <w:t>r clareza” (STRIEDER, 2009, p. 37). O problema é sempre descrito na forma interrogativa, uma pergunta ou de um questionamento.</w:t>
-      </w:r>
-    </w:p>
-    <w:p>
-      <w:pPr>
-        <w:rPr>
-          <w:sz w:val="24"/>
-          <w:szCs w:val="24"/>
-        </w:rPr>
-      </w:pPr>
-      <w:r>
-        <w:rPr>
-          <w:sz w:val="24"/>
-          <w:szCs w:val="24"/>
-        </w:rPr>
-        <w:t>Depois de descrever a problematização você deverá descrever de forma breve, clara e concisa como resolveu o problema. Lembre-se d</w:t>
-      </w:r>
-      <w:r>
-        <w:rPr>
-          <w:sz w:val="24"/>
-          <w:szCs w:val="24"/>
-        </w:rPr>
-        <w:t>e não apontar muitos detalhes aqui, pois os detalhes da solução do problema serão apresentados no próximo capítulo.</w:t>
-      </w:r>
-    </w:p>
-    <w:p>
-      <w:pPr>
-        <w:rPr>
-          <w:sz w:val="24"/>
-          <w:szCs w:val="24"/>
-        </w:rPr>
-      </w:pPr>
-      <w:r>
-        <w:rPr>
-          <w:sz w:val="24"/>
-          <w:szCs w:val="24"/>
-        </w:rPr>
-        <w:t>O último parágrafo da sua introdução deve ser um relato dos principais resultados que alcançou com o seu trabalho. Descreva aqui só o princi</w:t>
-      </w:r>
-      <w:r>
-        <w:rPr>
-          <w:sz w:val="24"/>
-          <w:szCs w:val="24"/>
-        </w:rPr>
-        <w:t>pal, os detalhes dos resultados estarão na conclusão.</w:t>
+        <w:t>Apresentar brevemente em um parágrafo de no mínimo 4 linhas e no máximo 10 uma contextualização sobre a sua pesquisa ou relatório. A contextualização é necessária para localizar o leitor do seu trabalho no assunto que irá abordar. Contextualizar tem origem no latim e significa "colocar alguém a par de algo" ou "situar um aspecto que está sendo relatado, no tempo e no espaço". Quando contextualizamos, queremos apresentar a conjuntura de uma situação, ou seja, as circunstâncias  em torno de um acontecimento. Quando relatamos um acontecimento a uma pessoa, buscamos descrever o ambiente do fato, ou seja, capturamos o contexto. Já quando precisamos trazer o leitor para dentro do que vamos apresentar, dessa forma os argumentos tratados no trabalho ficam mais claros para o leitor.</w:t>
+      </w:r>
+    </w:p>
+    <w:p>
+      <w:pPr>
+        <w:rPr>
+          <w:sz w:val="24"/>
+          <w:szCs w:val="24"/>
+        </w:rPr>
+      </w:pPr>
+      <w:r>
+        <w:rPr>
+          <w:sz w:val="24"/>
+          <w:szCs w:val="24"/>
+        </w:rPr>
+        <w:t>Após realizada a contextualização do seu trabalho você deverá descrever a problematização dele. A problematização é construída em um parágrafo de no mínimo umas 6 linhas. O problema tem que ser definido de forma prática e clara. “Um problema implica uma ou mais dúvidas ou dificuldades em relação ao tema, que você se proporá a resolver. Formulá-lo, portanto, deve envolver perguntas, que o trabalho procurará responder” (MÁTTAR NETO, 2002, p. 143). A descrição do problema é o passo inicial para o desenvolvimento de qualquer trabalho. Se não tivermos um problema não temos um trabalho para desenvolver. O problema é a dúvida inicial que proporciona a busca da solução do mesmo. “A formulação do problema deve ser concisa e objetiva, a fim de permitir clareza” (STRIEDER, 2009, p. 37). O problema é sempre descrito na forma interrogativa, uma pergunta ou de um questionamento.</w:t>
+      </w:r>
+    </w:p>
+    <w:p>
+      <w:pPr>
+        <w:rPr>
+          <w:sz w:val="24"/>
+          <w:szCs w:val="24"/>
+        </w:rPr>
+      </w:pPr>
+      <w:r>
+        <w:rPr>
+          <w:sz w:val="24"/>
+          <w:szCs w:val="24"/>
+        </w:rPr>
+        <w:t>Depois de descrever a problematização você deverá descrever de forma breve, clara e concisa como resolveu o problema. Lembre-se de não apontar muitos detalhes aqui, pois os detalhes da solução do problema serão apresentados no próximo capítulo.</w:t>
+      </w:r>
+    </w:p>
+    <w:p>
+      <w:pPr>
+        <w:rPr>
+          <w:sz w:val="24"/>
+          <w:szCs w:val="24"/>
+        </w:rPr>
+      </w:pPr>
+      <w:r>
+        <w:rPr>
+          <w:sz w:val="24"/>
+          <w:szCs w:val="24"/>
+        </w:rPr>
+        <w:t>O último parágrafo da sua introdução deve ser um relato dos principais resultados que alcançou com o seu trabalho. Descreva aqui só o principal, os detalhes dos resultados estarão na conclusão.</w:t>
       </w:r>
     </w:p>
     <w:p>
@@ -1950,21 +1930,7 @@
           <w:sz w:val="24"/>
           <w:szCs w:val="24"/>
         </w:rPr>
-        <w:t>Neste modelo os desenvolv</w:t>
-      </w:r>
-      <w:r>
-        <w:rPr>
-          <w:sz w:val="24"/>
-          <w:szCs w:val="24"/>
-        </w:rPr>
-        <w:t>edores tem permissão para um push direto no repositório central, isso significa que os desenvolvedores fizerem um clone do repositório e o primeiro desenvolvedor fazer o push o segundo desenvolvedor terá que fazer um merge ou rebase do repositório para não</w:t>
-      </w:r>
-      <w:r>
-        <w:rPr>
-          <w:sz w:val="24"/>
-          <w:szCs w:val="24"/>
-        </w:rPr>
-        <w:t xml:space="preserve"> sobrescrever o trabalho do primeiro desenvolvedor. Modelo normalmente utilizado para pequenas equipes</w:t>
+        <w:t>Neste modelo os desenvolvedores tem permissão para um push direto no repositório central, isso significa que os desenvolvedores fizerem um clone do repositório e o primeiro desenvolvedor fazer o push o segundo desenvolvedor terá que fazer um merge ou rebase do repositório para não sobrescrever o trabalho do primeiro desenvolvedor. Modelo normalmente utilizado para pequenas equipes</w:t>
       </w:r>
     </w:p>
     <w:p>
@@ -2061,46 +2027,7 @@
           <w:sz w:val="24"/>
           <w:szCs w:val="24"/>
         </w:rPr>
-        <w:t>em projetos que usam metodologias ágeis. Nessa prática, o código deve ser integrado frequentemente, disparando builds e testes automatizados e detectando erros de integração o mais rápi</w:t>
-      </w:r>
-      <w:r>
-        <w:rPr>
-          <w:sz w:val="24"/>
-          <w:szCs w:val="24"/>
-        </w:rPr>
-        <w:t>do possível. Nesse fluxo, como toda alteração no branch master, todo código compartilhado depois de um push será integrado na master do repositório central. A cada novo push, o build e os testes automatizados podem ser disparados utilizando esse código int</w:t>
-      </w:r>
-      <w:r>
-        <w:rPr>
-          <w:sz w:val="24"/>
-          <w:szCs w:val="24"/>
-        </w:rPr>
-        <w:t>egrado. Além disso, possíveis conflitos são detectados a cada pull.</w:t>
-      </w:r>
-    </w:p>
-    <w:p>
-      <w:pPr>
-        <w:ind w:left="-30"/>
-        <w:rPr>
-          <w:sz w:val="24"/>
-          <w:szCs w:val="24"/>
-        </w:rPr>
-      </w:pPr>
-    </w:p>
-    <w:p>
-      <w:pPr>
-        <w:ind w:left="-30"/>
-        <w:rPr>
-          <w:sz w:val="24"/>
-          <w:szCs w:val="24"/>
-        </w:rPr>
-      </w:pPr>
-      <w:r>
-        <w:rPr>
-          <w:sz w:val="24"/>
-          <w:szCs w:val="24"/>
-        </w:rPr>
-        <w:t>Desvantagens</w:t>
+        <w:t>em projetos que usam metodologias ágeis.</w:t>
       </w:r>
     </w:p>
     <w:p>
@@ -2108,7 +2035,7 @@
         <w:pStyle w:val="PargrafodaLista"/>
         <w:numPr>
           <w:ilvl w:val="0"/>
-          <w:numId w:val="8"/>
+          <w:numId w:val="10"/>
         </w:numPr>
         <w:rPr>
           <w:sz w:val="24"/>
@@ -2120,85 +2047,41 @@
           <w:sz w:val="24"/>
           <w:szCs w:val="24"/>
         </w:rPr>
-        <w:t>Ao corrigir defeitos urgentes, pode ser que o código de novas funcionalidades</w:t>
-      </w:r>
-    </w:p>
-    <w:p>
-      <w:pPr>
-        <w:ind w:left="690"/>
-        <w:rPr>
-          <w:sz w:val="24"/>
-          <w:szCs w:val="24"/>
-        </w:rPr>
-      </w:pPr>
-      <w:r>
-        <w:rPr>
-          <w:sz w:val="24"/>
-          <w:szCs w:val="24"/>
-        </w:rPr>
-        <w:t>a</w:t>
-      </w:r>
-      <w:r>
-        <w:rPr>
-          <w:sz w:val="24"/>
-          <w:szCs w:val="24"/>
-        </w:rPr>
-        <w:t>inda em desenvolvimento já tenha sido compartilhado na</w:t>
-      </w:r>
-    </w:p>
-    <w:p>
-      <w:pPr>
-        <w:ind w:left="690"/>
-        <w:rPr>
-          <w:sz w:val="24"/>
-          <w:szCs w:val="24"/>
-        </w:rPr>
-      </w:pPr>
-      <w:r>
-        <w:rPr>
-          <w:sz w:val="24"/>
-          <w:szCs w:val="24"/>
-        </w:rPr>
-        <w:t xml:space="preserve">branch master do repositório central. </w:t>
-      </w:r>
-      <w:r>
-        <w:rPr>
-          <w:sz w:val="24"/>
-          <w:szCs w:val="24"/>
-        </w:rPr>
-        <w:t>Com esse fluxo, fica difícil separar</w:t>
-      </w:r>
-    </w:p>
-    <w:p>
-      <w:pPr>
-        <w:ind w:left="690"/>
-        <w:rPr>
-          <w:sz w:val="24"/>
-          <w:szCs w:val="24"/>
-        </w:rPr>
-      </w:pPr>
-      <w:r>
-        <w:rPr>
-          <w:sz w:val="24"/>
-          <w:szCs w:val="24"/>
-        </w:rPr>
-        <w:t>o código da correção do defeito do código das novas funcionalidades,</w:t>
-      </w:r>
-    </w:p>
-    <w:p>
-      <w:pPr>
-        <w:ind w:left="690"/>
-        <w:rPr>
-          <w:sz w:val="24"/>
-          <w:szCs w:val="24"/>
-        </w:rPr>
-      </w:pPr>
-      <w:r>
-        <w:rPr>
-          <w:sz w:val="24"/>
-          <w:szCs w:val="24"/>
-        </w:rPr>
-        <w:t>o que pode gerar mais defeitos e insatisfação nos clientes.</w:t>
+        <w:t xml:space="preserve">É possível detectar conflitos a cada </w:t>
+      </w:r>
+      <w:proofErr w:type="spellStart"/>
+      <w:r>
+        <w:rPr>
+          <w:sz w:val="24"/>
+          <w:szCs w:val="24"/>
+        </w:rPr>
+        <w:t>pull</w:t>
+      </w:r>
+      <w:proofErr w:type="spellEnd"/>
+    </w:p>
+    <w:p>
+      <w:pPr>
+        <w:ind w:left="-30"/>
+        <w:rPr>
+          <w:sz w:val="24"/>
+          <w:szCs w:val="24"/>
+        </w:rPr>
+      </w:pPr>
+    </w:p>
+    <w:p>
+      <w:pPr>
+        <w:ind w:left="-30"/>
+        <w:rPr>
+          <w:sz w:val="24"/>
+          <w:szCs w:val="24"/>
+        </w:rPr>
+      </w:pPr>
+      <w:r>
+        <w:rPr>
+          <w:sz w:val="24"/>
+          <w:szCs w:val="24"/>
+        </w:rPr>
+        <w:t>Desvantagens</w:t>
       </w:r>
     </w:p>
     <w:p>
@@ -2206,83 +2089,47 @@
         <w:pStyle w:val="PargrafodaLista"/>
         <w:numPr>
           <w:ilvl w:val="0"/>
-          <w:numId w:val="8"/>
+          <w:numId w:val="10"/>
         </w:numPr>
         <w:rPr>
           <w:sz w:val="24"/>
           <w:szCs w:val="24"/>
         </w:rPr>
       </w:pPr>
-      <w:bookmarkStart w:id="3" w:name="_GoBack"/>
-      <w:bookmarkEnd w:id="3"/>
-      <w:r>
-        <w:rPr>
-          <w:sz w:val="24"/>
-          <w:szCs w:val="24"/>
-        </w:rPr>
-        <w:t>Como tudo é comitado na branch master, as entregas são feitas com</w:t>
-      </w:r>
-    </w:p>
-    <w:p>
-      <w:pPr>
-        <w:ind w:left="690"/>
-        <w:rPr>
-          <w:sz w:val="24"/>
-          <w:szCs w:val="24"/>
-        </w:rPr>
-      </w:pPr>
-      <w:r>
-        <w:rPr>
-          <w:sz w:val="24"/>
-          <w:szCs w:val="24"/>
-        </w:rPr>
-        <w:t>t</w:t>
-      </w:r>
-      <w:r>
-        <w:rPr>
-          <w:sz w:val="24"/>
-          <w:szCs w:val="24"/>
-        </w:rPr>
-        <w:t>odo o código que está</w:t>
-      </w:r>
-      <w:r>
-        <w:rPr>
-          <w:sz w:val="24"/>
-          <w:szCs w:val="24"/>
-        </w:rPr>
-        <w:t xml:space="preserve"> no repositório no momento da entrega. Não é</w:t>
-      </w:r>
-    </w:p>
-    <w:p>
-      <w:pPr>
-        <w:ind w:left="690"/>
-        <w:rPr>
-          <w:sz w:val="24"/>
-          <w:szCs w:val="24"/>
-        </w:rPr>
-      </w:pPr>
-      <w:r>
-        <w:rPr>
-          <w:sz w:val="24"/>
-          <w:szCs w:val="24"/>
-        </w:rPr>
-        <w:t>possível entregar só parte das funcionalidades que foram compartilhadas</w:t>
-      </w:r>
-    </w:p>
-    <w:p>
-      <w:pPr>
-        <w:ind w:left="690"/>
-        <w:rPr>
-          <w:sz w:val="24"/>
-          <w:szCs w:val="24"/>
-        </w:rPr>
-      </w:pPr>
-      <w:r>
-        <w:rPr>
-          <w:sz w:val="24"/>
-          <w:szCs w:val="24"/>
-        </w:rPr>
-        <w:t>com o repositório central.</w:t>
+      <w:r>
+        <w:rPr>
+          <w:sz w:val="24"/>
+          <w:szCs w:val="24"/>
+        </w:rPr>
+        <w:t>Com esse fluxo, fica difícil separar</w:t>
+      </w:r>
+      <w:r>
+        <w:rPr>
+          <w:sz w:val="24"/>
+          <w:szCs w:val="24"/>
+        </w:rPr>
+        <w:t xml:space="preserve"> </w:t>
+      </w:r>
+      <w:r>
+        <w:rPr>
+          <w:sz w:val="24"/>
+          <w:szCs w:val="24"/>
+        </w:rPr>
+        <w:t>o código da correção do defeito do código das novas funcionalidades,</w:t>
+      </w:r>
+      <w:r>
+        <w:rPr>
+          <w:sz w:val="24"/>
+          <w:szCs w:val="24"/>
+        </w:rPr>
+        <w:t xml:space="preserve"> </w:t>
+      </w:r>
+      <w:r>
+        <w:rPr>
+          <w:sz w:val="24"/>
+          <w:szCs w:val="24"/>
+        </w:rPr>
+        <w:t>o que pode gerar mais defeitos e insatisfação nos clientes.</w:t>
       </w:r>
     </w:p>
     <w:p>
@@ -2290,54 +2137,67 @@
         <w:pStyle w:val="PargrafodaLista"/>
         <w:numPr>
           <w:ilvl w:val="0"/>
-          <w:numId w:val="7"/>
+          <w:numId w:val="10"/>
         </w:numPr>
         <w:rPr>
           <w:sz w:val="24"/>
           <w:szCs w:val="24"/>
         </w:rPr>
       </w:pPr>
-      <w:r>
-        <w:rPr>
-          <w:sz w:val="24"/>
-          <w:szCs w:val="24"/>
-        </w:rPr>
-        <w:t>Há a necessidade de permissão de push para todos os membros da</w:t>
-      </w:r>
-    </w:p>
-    <w:p>
-      <w:pPr>
-        <w:ind w:left="1500" w:hanging="360"/>
-        <w:rPr>
-          <w:sz w:val="24"/>
-          <w:szCs w:val="24"/>
-        </w:rPr>
-      </w:pPr>
-      <w:r>
-        <w:rPr>
-          <w:sz w:val="24"/>
-          <w:szCs w:val="24"/>
-        </w:rPr>
-        <w:t>e</w:t>
-      </w:r>
-      <w:r>
-        <w:rPr>
-          <w:sz w:val="24"/>
-          <w:szCs w:val="24"/>
-        </w:rPr>
-        <w:t>quipe no repositório central, já que há apenas</w:t>
-      </w:r>
-      <w:r>
-        <w:rPr>
-          <w:sz w:val="24"/>
-          <w:szCs w:val="24"/>
-        </w:rPr>
-        <w:t xml:space="preserve"> um repositório remoto.</w:t>
-      </w:r>
-    </w:p>
-    <w:p>
-      <w:pPr>
-        <w:ind w:left="780" w:hanging="360"/>
+      <w:bookmarkStart w:id="3" w:name="_GoBack"/>
+      <w:bookmarkEnd w:id="3"/>
+      <w:r>
+        <w:rPr>
+          <w:sz w:val="24"/>
+          <w:szCs w:val="24"/>
+        </w:rPr>
+        <w:t>Como tudo é comitado na branch master, as entregas são feitas com</w:t>
+      </w:r>
+      <w:r>
+        <w:rPr>
+          <w:sz w:val="24"/>
+          <w:szCs w:val="24"/>
+        </w:rPr>
+        <w:t xml:space="preserve"> </w:t>
+      </w:r>
+      <w:r>
+        <w:rPr>
+          <w:sz w:val="24"/>
+          <w:szCs w:val="24"/>
+        </w:rPr>
+        <w:t>todo o código que está no repositório no momento da entrega. Não é</w:t>
+      </w:r>
+      <w:r>
+        <w:rPr>
+          <w:sz w:val="24"/>
+          <w:szCs w:val="24"/>
+        </w:rPr>
+        <w:t xml:space="preserve"> </w:t>
+      </w:r>
+      <w:r>
+        <w:rPr>
+          <w:sz w:val="24"/>
+          <w:szCs w:val="24"/>
+        </w:rPr>
+        <w:t>possível entregar só parte das funcionalidades que foram compartilhadas</w:t>
+      </w:r>
+      <w:r>
+        <w:rPr>
+          <w:sz w:val="24"/>
+          <w:szCs w:val="24"/>
+        </w:rPr>
+        <w:t xml:space="preserve"> </w:t>
+      </w:r>
+      <w:r>
+        <w:rPr>
+          <w:sz w:val="24"/>
+          <w:szCs w:val="24"/>
+        </w:rPr>
+        <w:t>com o repositório central.</w:t>
+      </w:r>
+    </w:p>
+    <w:p>
+      <w:pPr>
         <w:rPr>
           <w:sz w:val="24"/>
           <w:szCs w:val="24"/>
@@ -2429,10 +2289,7 @@
     </w:p>
     <w:p>
       <w:r>
-        <w:t>Deve apresentar as respostas alcançadas durante a pesquisa. É na conclusão que o autor se mostra e expõe o seu ponto de vista sobre o tema estudado e sobre os resultados obtidos. Mostra a síntese de todo o conteúdo pesquisado, as informações relevantes, os</w:t>
-      </w:r>
-      <w:r>
-        <w:t xml:space="preserve"> apontamentos essenciais, as dificuldades encontradas</w:t>
+        <w:t>Deve apresentar as respostas alcançadas durante a pesquisa. É na conclusão que o autor se mostra e expõe o seu ponto de vista sobre o tema estudado e sobre os resultados obtidos. Mostra a síntese de todo o conteúdo pesquisado, as informações relevantes, os apontamentos essenciais, as dificuldades encontradas</w:t>
       </w:r>
     </w:p>
     <w:p>
@@ -2442,10 +2299,7 @@
     </w:p>
     <w:p>
       <w:r>
-        <w:t>Não precisa ser extensa, basta que responda todas as questões expostas no objetivo. Ela pode ser feita em texto corrido ou através de tópicos. É importante não confundir conclusão com uma espécie de introdução ou resumo do trabalho, pois muita gente tem es</w:t>
-      </w:r>
-      <w:r>
-        <w:t>sa ideia e acaba errando em relação a conclusão. Lembre-se que tudo que precisava saber já está no restante do trabalho, não precisa ter as informações repetidas na conclusão.</w:t>
+        <w:t>Não precisa ser extensa, basta que responda todas as questões expostas no objetivo. Ela pode ser feita em texto corrido ou através de tópicos. É importante não confundir conclusão com uma espécie de introdução ou resumo do trabalho, pois muita gente tem essa ideia e acaba errando em relação a conclusão. Lembre-se que tudo que precisava saber já está no restante do trabalho, não precisa ter as informações repetidas na conclusão.</w:t>
       </w:r>
     </w:p>
     <w:p>
@@ -2467,10 +2321,7 @@
         </w:r>
       </w:hyperlink>
       <w:r>
-        <w:t>, não</w:t>
-      </w:r>
-      <w:r>
-        <w:t xml:space="preserve"> seja sentimental, dramático, coitadinho ou sensacionalista.</w:t>
+        <w:t>, não seja sentimental, dramático, coitadinho ou sensacionalista.</w:t>
       </w:r>
     </w:p>
     <w:p>
@@ -2514,10 +2365,7 @@
     </w:p>
     <w:p>
       <w:r>
-        <w:t>São as informações que permitem a identificação de documentos utilizados, no todo ou em parte, pelo autor do trabalho. A correta e completa identificação de um texto facilitará</w:t>
-      </w:r>
-      <w:r>
-        <w:t xml:space="preserve"> o processo de sua localização e obtenção por um leitor interessado. É recomendável a consulta a NBR 6023 da ABNT, para a correta apresentação das referências bibliográficas.</w:t>
+        <w:t>São as informações que permitem a identificação de documentos utilizados, no todo ou em parte, pelo autor do trabalho. A correta e completa identificação de um texto facilitará o processo de sua localização e obtenção por um leitor interessado. É recomendável a consulta a NBR 6023 da ABNT, para a correta apresentação das referências bibliográficas.</w:t>
       </w:r>
     </w:p>
     <w:p>
@@ -2536,10 +2384,7 @@
         <w:t>Introdução à metodologia do trabalho científico</w:t>
       </w:r>
       <w:r>
-        <w:t>: e</w:t>
-      </w:r>
-      <w:r>
-        <w:t>laboração de trabalhos na graduação. 6.ed. São Paulo: Atlas, 2003</w:t>
+        <w:t>: elaboração de trabalhos na graduação. 6.ed. São Paulo: Atlas, 2003</w:t>
       </w:r>
     </w:p>
     <w:p>
@@ -2587,10 +2432,7 @@
     </w:p>
     <w:p>
       <w:r>
-        <w:t>______</w:t>
-      </w:r>
-      <w:r>
-        <w:t xml:space="preserve">. </w:t>
+        <w:t xml:space="preserve">______. </w:t>
       </w:r>
       <w:r>
         <w:rPr>
@@ -2637,10 +2479,7 @@
         <w:t>Como elaborar trabalho monográficos em contabilidade</w:t>
       </w:r>
       <w:r>
-        <w:t>: teoria e prática. São Paulo: Atlas, 200</w:t>
-      </w:r>
-      <w:r>
-        <w:t>3.</w:t>
+        <w:t>: teoria e prática. São Paulo: Atlas, 2003.</w:t>
       </w:r>
     </w:p>
     <w:p>
@@ -2670,10 +2509,7 @@
         <w:t>Fundamentos de metodologia científica</w:t>
       </w:r>
       <w:r>
-        <w:t>.</w:t>
-      </w:r>
-      <w:r>
-        <w:t xml:space="preserve"> 6.ed. São Paulo: Atlas, 2007.</w:t>
+        <w:t>. 6.ed. São Paulo: Atlas, 2007.</w:t>
       </w:r>
     </w:p>
     <w:p>
@@ -2749,10 +2585,7 @@
         <w:t>Projetos de estágio e de pesquisa em administração</w:t>
       </w:r>
       <w:r>
-        <w:t>: guia para estági</w:t>
-      </w:r>
-      <w:r>
-        <w:t>os, trabalhos de conclusão, dissertações e estudos de caso. 2.ed. São Paulo: Atlas, 1999.</w:t>
+        <w:t>: guia para estágios, trabalhos de conclusão, dissertações e estudos de caso. 2.ed. São Paulo: Atlas, 1999.</w:t>
       </w:r>
     </w:p>
     <w:p>
@@ -2793,6 +2626,232 @@
 <file path=word/numbering.xml><?xml version="1.0" encoding="utf-8"?>
 <w:numbering xmlns:wpc="http://schemas.microsoft.com/office/word/2010/wordprocessingCanvas" xmlns:cx="http://schemas.microsoft.com/office/drawing/2014/chartex" xmlns:cx1="http://schemas.microsoft.com/office/drawing/2015/9/8/chartex" xmlns:cx2="http://schemas.microsoft.com/office/drawing/2015/10/21/chartex" xmlns:cx3="http://schemas.microsoft.com/office/drawing/2016/5/9/chartex" xmlns:cx4="http://schemas.microsoft.com/office/drawing/2016/5/10/chartex" xmlns:cx5="http://schemas.microsoft.com/office/drawing/2016/5/11/chartex" xmlns:cx6="http://schemas.microsoft.com/office/drawing/2016/5/12/chartex" xmlns:cx7="http://schemas.microsoft.com/office/drawing/2016/5/13/chartex" xmlns:cx8="http://schemas.microsoft.com/office/drawing/2016/5/14/chartex" xmlns:mc="http://schemas.openxmlformats.org/markup-compatibility/2006" xmlns:aink="http://schemas.microsoft.com/office/drawing/2016/ink" xmlns:am3d="http://schemas.microsoft.com/office/drawing/2017/model3d" xmlns:o="urn:schemas-microsoft-com:office:office" xmlns:r="http://schemas.openxmlformats.org/officeDocument/2006/relationships" xmlns:m="http://schemas.openxmlformats.org/officeDocument/2006/math" xmlns:v="urn:schemas-microsoft-com:vml" xmlns:wp14="http://schemas.microsoft.com/office/word/2010/wordprocessingDrawing" xmlns:wp="http://schemas.openxmlformats.org/drawingml/2006/wordprocessingDrawing" xmlns:w10="urn:schemas-microsoft-com:office:word" xmlns:w="http://schemas.openxmlformats.org/wordprocessingml/2006/main" xmlns:w14="http://schemas.microsoft.com/office/word/2010/wordml" xmlns:w15="http://schemas.microsoft.com/office/word/2012/wordml" xmlns:w16cid="http://schemas.microsoft.com/office/word/2016/wordml/cid" xmlns:w16se="http://schemas.microsoft.com/office/word/2015/wordml/symex" xmlns:wpg="http://schemas.microsoft.com/office/word/2010/wordprocessingGroup" xmlns:wpi="http://schemas.microsoft.com/office/word/2010/wordprocessingInk" xmlns:wne="http://schemas.microsoft.com/office/word/2006/wordml" xmlns:wps="http://schemas.microsoft.com/office/word/2010/wordprocessingShape" mc:Ignorable="w14 w15 w16se w16cid wp14">
   <w:abstractNum w:abstractNumId="0" w15:restartNumberingAfterBreak="0">
+    <w:nsid w:val="08A00289"/>
+    <w:multiLevelType w:val="hybridMultilevel"/>
+    <w:tmpl w:val="C9EAA558"/>
+    <w:lvl w:ilvl="0" w:tplc="04160001">
+      <w:start w:val="1"/>
+      <w:numFmt w:val="bullet"/>
+      <w:lvlText w:val=""/>
+      <w:lvlJc w:val="left"/>
+      <w:pPr>
+        <w:ind w:left="720" w:hanging="360"/>
+      </w:pPr>
+      <w:rPr>
+        <w:rFonts w:ascii="Symbol" w:hAnsi="Symbol" w:hint="default"/>
+      </w:rPr>
+    </w:lvl>
+    <w:lvl w:ilvl="1" w:tplc="04160003" w:tentative="1">
+      <w:start w:val="1"/>
+      <w:numFmt w:val="bullet"/>
+      <w:lvlText w:val="o"/>
+      <w:lvlJc w:val="left"/>
+      <w:pPr>
+        <w:ind w:left="1440" w:hanging="360"/>
+      </w:pPr>
+      <w:rPr>
+        <w:rFonts w:ascii="Courier New" w:hAnsi="Courier New" w:cs="Courier New" w:hint="default"/>
+      </w:rPr>
+    </w:lvl>
+    <w:lvl w:ilvl="2" w:tplc="04160005" w:tentative="1">
+      <w:start w:val="1"/>
+      <w:numFmt w:val="bullet"/>
+      <w:lvlText w:val=""/>
+      <w:lvlJc w:val="left"/>
+      <w:pPr>
+        <w:ind w:left="2160" w:hanging="360"/>
+      </w:pPr>
+      <w:rPr>
+        <w:rFonts w:ascii="Wingdings" w:hAnsi="Wingdings" w:hint="default"/>
+      </w:rPr>
+    </w:lvl>
+    <w:lvl w:ilvl="3" w:tplc="04160001" w:tentative="1">
+      <w:start w:val="1"/>
+      <w:numFmt w:val="bullet"/>
+      <w:lvlText w:val=""/>
+      <w:lvlJc w:val="left"/>
+      <w:pPr>
+        <w:ind w:left="2880" w:hanging="360"/>
+      </w:pPr>
+      <w:rPr>
+        <w:rFonts w:ascii="Symbol" w:hAnsi="Symbol" w:hint="default"/>
+      </w:rPr>
+    </w:lvl>
+    <w:lvl w:ilvl="4" w:tplc="04160003" w:tentative="1">
+      <w:start w:val="1"/>
+      <w:numFmt w:val="bullet"/>
+      <w:lvlText w:val="o"/>
+      <w:lvlJc w:val="left"/>
+      <w:pPr>
+        <w:ind w:left="3600" w:hanging="360"/>
+      </w:pPr>
+      <w:rPr>
+        <w:rFonts w:ascii="Courier New" w:hAnsi="Courier New" w:cs="Courier New" w:hint="default"/>
+      </w:rPr>
+    </w:lvl>
+    <w:lvl w:ilvl="5" w:tplc="04160005" w:tentative="1">
+      <w:start w:val="1"/>
+      <w:numFmt w:val="bullet"/>
+      <w:lvlText w:val=""/>
+      <w:lvlJc w:val="left"/>
+      <w:pPr>
+        <w:ind w:left="4320" w:hanging="360"/>
+      </w:pPr>
+      <w:rPr>
+        <w:rFonts w:ascii="Wingdings" w:hAnsi="Wingdings" w:hint="default"/>
+      </w:rPr>
+    </w:lvl>
+    <w:lvl w:ilvl="6" w:tplc="04160001" w:tentative="1">
+      <w:start w:val="1"/>
+      <w:numFmt w:val="bullet"/>
+      <w:lvlText w:val=""/>
+      <w:lvlJc w:val="left"/>
+      <w:pPr>
+        <w:ind w:left="5040" w:hanging="360"/>
+      </w:pPr>
+      <w:rPr>
+        <w:rFonts w:ascii="Symbol" w:hAnsi="Symbol" w:hint="default"/>
+      </w:rPr>
+    </w:lvl>
+    <w:lvl w:ilvl="7" w:tplc="04160003" w:tentative="1">
+      <w:start w:val="1"/>
+      <w:numFmt w:val="bullet"/>
+      <w:lvlText w:val="o"/>
+      <w:lvlJc w:val="left"/>
+      <w:pPr>
+        <w:ind w:left="5760" w:hanging="360"/>
+      </w:pPr>
+      <w:rPr>
+        <w:rFonts w:ascii="Courier New" w:hAnsi="Courier New" w:cs="Courier New" w:hint="default"/>
+      </w:rPr>
+    </w:lvl>
+    <w:lvl w:ilvl="8" w:tplc="04160005" w:tentative="1">
+      <w:start w:val="1"/>
+      <w:numFmt w:val="bullet"/>
+      <w:lvlText w:val=""/>
+      <w:lvlJc w:val="left"/>
+      <w:pPr>
+        <w:ind w:left="6480" w:hanging="360"/>
+      </w:pPr>
+      <w:rPr>
+        <w:rFonts w:ascii="Wingdings" w:hAnsi="Wingdings" w:hint="default"/>
+      </w:rPr>
+    </w:lvl>
+  </w:abstractNum>
+  <w:abstractNum w:abstractNumId="1" w15:restartNumberingAfterBreak="0">
+    <w:nsid w:val="11511226"/>
+    <w:multiLevelType w:val="hybridMultilevel"/>
+    <w:tmpl w:val="E738E2B0"/>
+    <w:lvl w:ilvl="0" w:tplc="04160001">
+      <w:start w:val="1"/>
+      <w:numFmt w:val="bullet"/>
+      <w:lvlText w:val=""/>
+      <w:lvlJc w:val="left"/>
+      <w:pPr>
+        <w:ind w:left="1410" w:hanging="360"/>
+      </w:pPr>
+      <w:rPr>
+        <w:rFonts w:ascii="Symbol" w:hAnsi="Symbol" w:hint="default"/>
+      </w:rPr>
+    </w:lvl>
+    <w:lvl w:ilvl="1" w:tplc="04160003" w:tentative="1">
+      <w:start w:val="1"/>
+      <w:numFmt w:val="bullet"/>
+      <w:lvlText w:val="o"/>
+      <w:lvlJc w:val="left"/>
+      <w:pPr>
+        <w:ind w:left="2130" w:hanging="360"/>
+      </w:pPr>
+      <w:rPr>
+        <w:rFonts w:ascii="Courier New" w:hAnsi="Courier New" w:cs="Courier New" w:hint="default"/>
+      </w:rPr>
+    </w:lvl>
+    <w:lvl w:ilvl="2" w:tplc="04160005" w:tentative="1">
+      <w:start w:val="1"/>
+      <w:numFmt w:val="bullet"/>
+      <w:lvlText w:val=""/>
+      <w:lvlJc w:val="left"/>
+      <w:pPr>
+        <w:ind w:left="2850" w:hanging="360"/>
+      </w:pPr>
+      <w:rPr>
+        <w:rFonts w:ascii="Wingdings" w:hAnsi="Wingdings" w:hint="default"/>
+      </w:rPr>
+    </w:lvl>
+    <w:lvl w:ilvl="3" w:tplc="04160001" w:tentative="1">
+      <w:start w:val="1"/>
+      <w:numFmt w:val="bullet"/>
+      <w:lvlText w:val=""/>
+      <w:lvlJc w:val="left"/>
+      <w:pPr>
+        <w:ind w:left="3570" w:hanging="360"/>
+      </w:pPr>
+      <w:rPr>
+        <w:rFonts w:ascii="Symbol" w:hAnsi="Symbol" w:hint="default"/>
+      </w:rPr>
+    </w:lvl>
+    <w:lvl w:ilvl="4" w:tplc="04160003" w:tentative="1">
+      <w:start w:val="1"/>
+      <w:numFmt w:val="bullet"/>
+      <w:lvlText w:val="o"/>
+      <w:lvlJc w:val="left"/>
+      <w:pPr>
+        <w:ind w:left="4290" w:hanging="360"/>
+      </w:pPr>
+      <w:rPr>
+        <w:rFonts w:ascii="Courier New" w:hAnsi="Courier New" w:cs="Courier New" w:hint="default"/>
+      </w:rPr>
+    </w:lvl>
+    <w:lvl w:ilvl="5" w:tplc="04160005" w:tentative="1">
+      <w:start w:val="1"/>
+      <w:numFmt w:val="bullet"/>
+      <w:lvlText w:val=""/>
+      <w:lvlJc w:val="left"/>
+      <w:pPr>
+        <w:ind w:left="5010" w:hanging="360"/>
+      </w:pPr>
+      <w:rPr>
+        <w:rFonts w:ascii="Wingdings" w:hAnsi="Wingdings" w:hint="default"/>
+      </w:rPr>
+    </w:lvl>
+    <w:lvl w:ilvl="6" w:tplc="04160001" w:tentative="1">
+      <w:start w:val="1"/>
+      <w:numFmt w:val="bullet"/>
+      <w:lvlText w:val=""/>
+      <w:lvlJc w:val="left"/>
+      <w:pPr>
+        <w:ind w:left="5730" w:hanging="360"/>
+      </w:pPr>
+      <w:rPr>
+        <w:rFonts w:ascii="Symbol" w:hAnsi="Symbol" w:hint="default"/>
+      </w:rPr>
+    </w:lvl>
+    <w:lvl w:ilvl="7" w:tplc="04160003" w:tentative="1">
+      <w:start w:val="1"/>
+      <w:numFmt w:val="bullet"/>
+      <w:lvlText w:val="o"/>
+      <w:lvlJc w:val="left"/>
+      <w:pPr>
+        <w:ind w:left="6450" w:hanging="360"/>
+      </w:pPr>
+      <w:rPr>
+        <w:rFonts w:ascii="Courier New" w:hAnsi="Courier New" w:cs="Courier New" w:hint="default"/>
+      </w:rPr>
+    </w:lvl>
+    <w:lvl w:ilvl="8" w:tplc="04160005" w:tentative="1">
+      <w:start w:val="1"/>
+      <w:numFmt w:val="bullet"/>
+      <w:lvlText w:val=""/>
+      <w:lvlJc w:val="left"/>
+      <w:pPr>
+        <w:ind w:left="7170" w:hanging="360"/>
+      </w:pPr>
+      <w:rPr>
+        <w:rFonts w:ascii="Wingdings" w:hAnsi="Wingdings" w:hint="default"/>
+      </w:rPr>
+    </w:lvl>
+  </w:abstractNum>
+  <w:abstractNum w:abstractNumId="2" w15:restartNumberingAfterBreak="0">
     <w:nsid w:val="1DB262DF"/>
     <w:multiLevelType w:val="hybridMultilevel"/>
     <w:tmpl w:val="2F66C682"/>
@@ -2904,7 +2963,7 @@
       </w:rPr>
     </w:lvl>
   </w:abstractNum>
-  <w:abstractNum w:abstractNumId="1" w15:restartNumberingAfterBreak="0">
+  <w:abstractNum w:abstractNumId="3" w15:restartNumberingAfterBreak="0">
     <w:nsid w:val="247F593D"/>
     <w:multiLevelType w:val="hybridMultilevel"/>
     <w:tmpl w:val="8CF65708"/>
@@ -3016,7 +3075,7 @@
       </w:rPr>
     </w:lvl>
   </w:abstractNum>
-  <w:abstractNum w:abstractNumId="2" w15:restartNumberingAfterBreak="0">
+  <w:abstractNum w:abstractNumId="4" w15:restartNumberingAfterBreak="0">
     <w:nsid w:val="25590EBE"/>
     <w:multiLevelType w:val="hybridMultilevel"/>
     <w:tmpl w:val="A3BAC32E"/>
@@ -3129,7 +3188,7 @@
       </w:rPr>
     </w:lvl>
   </w:abstractNum>
-  <w:abstractNum w:abstractNumId="3" w15:restartNumberingAfterBreak="0">
+  <w:abstractNum w:abstractNumId="5" w15:restartNumberingAfterBreak="0">
     <w:nsid w:val="37DD61E1"/>
     <w:multiLevelType w:val="hybridMultilevel"/>
     <w:tmpl w:val="20D4AD20"/>
@@ -3242,7 +3301,7 @@
       </w:rPr>
     </w:lvl>
   </w:abstractNum>
-  <w:abstractNum w:abstractNumId="4" w15:restartNumberingAfterBreak="0">
+  <w:abstractNum w:abstractNumId="6" w15:restartNumberingAfterBreak="0">
     <w:nsid w:val="58BF5021"/>
     <w:multiLevelType w:val="multilevel"/>
     <w:tmpl w:val="A7ACDFBE"/>
@@ -3355,7 +3414,7 @@
       </w:rPr>
     </w:lvl>
   </w:abstractNum>
-  <w:abstractNum w:abstractNumId="5" w15:restartNumberingAfterBreak="0">
+  <w:abstractNum w:abstractNumId="7" w15:restartNumberingAfterBreak="0">
     <w:nsid w:val="5B895506"/>
     <w:multiLevelType w:val="hybridMultilevel"/>
     <w:tmpl w:val="E4BA65BE"/>
@@ -3467,7 +3526,7 @@
       </w:rPr>
     </w:lvl>
   </w:abstractNum>
-  <w:abstractNum w:abstractNumId="6" w15:restartNumberingAfterBreak="0">
+  <w:abstractNum w:abstractNumId="8" w15:restartNumberingAfterBreak="0">
     <w:nsid w:val="79352E1A"/>
     <w:multiLevelType w:val="hybridMultilevel"/>
     <w:tmpl w:val="2F9CF482"/>
@@ -3580,7 +3639,7 @@
       </w:rPr>
     </w:lvl>
   </w:abstractNum>
-  <w:abstractNum w:abstractNumId="7" w15:restartNumberingAfterBreak="0">
+  <w:abstractNum w:abstractNumId="9" w15:restartNumberingAfterBreak="0">
     <w:nsid w:val="7E846477"/>
     <w:multiLevelType w:val="multilevel"/>
     <w:tmpl w:val="07DE5440"/>
@@ -3694,28 +3753,34 @@
     </w:lvl>
   </w:abstractNum>
   <w:num w:numId="1">
+    <w:abstractNumId w:val="9"/>
+  </w:num>
+  <w:num w:numId="2">
+    <w:abstractNumId w:val="6"/>
+  </w:num>
+  <w:num w:numId="3">
+    <w:abstractNumId w:val="8"/>
+  </w:num>
+  <w:num w:numId="4">
     <w:abstractNumId w:val="7"/>
   </w:num>
-  <w:num w:numId="2">
+  <w:num w:numId="5">
+    <w:abstractNumId w:val="3"/>
+  </w:num>
+  <w:num w:numId="6">
+    <w:abstractNumId w:val="2"/>
+  </w:num>
+  <w:num w:numId="7">
     <w:abstractNumId w:val="4"/>
   </w:num>
-  <w:num w:numId="3">
-    <w:abstractNumId w:val="6"/>
-  </w:num>
-  <w:num w:numId="4">
+  <w:num w:numId="8">
     <w:abstractNumId w:val="5"/>
   </w:num>
-  <w:num w:numId="5">
+  <w:num w:numId="9">
     <w:abstractNumId w:val="1"/>
   </w:num>
-  <w:num w:numId="6">
+  <w:num w:numId="10">
     <w:abstractNumId w:val="0"/>
-  </w:num>
-  <w:num w:numId="7">
-    <w:abstractNumId w:val="2"/>
-  </w:num>
-  <w:num w:numId="8">
-    <w:abstractNumId w:val="3"/>
   </w:num>
 </w:numbering>
 </file>
@@ -3729,7 +3794,7 @@
         <w:color w:val="000000"/>
         <w:sz w:val="22"/>
         <w:szCs w:val="22"/>
-        <w:lang w:eastAsia="pt-BR" w:bidi="ar-SA"/>
+        <w:lang w:val="pt-BR" w:eastAsia="pt-BR" w:bidi="ar-SA"/>
       </w:rPr>
     </w:rPrDefault>
     <w:pPrDefault>

</xml_diff>

<commit_message>
Fluxo de Trabalho do Gerente de Integração
</commit_message>
<xml_diff>
--- a/Cópia de Modelo de relatorio.docx
+++ b/Cópia de Modelo de relatorio.docx
@@ -1935,6 +1935,103 @@
     </w:p>
     <w:p>
       <w:pPr>
+        <w:ind w:firstLine="720"/>
+        <w:rPr>
+          <w:sz w:val="24"/>
+          <w:szCs w:val="24"/>
+        </w:rPr>
+      </w:pPr>
+    </w:p>
+    <w:p>
+      <w:pPr>
+        <w:ind w:firstLine="720"/>
+        <w:jc w:val="center"/>
+        <w:rPr>
+          <w:sz w:val="24"/>
+          <w:szCs w:val="24"/>
+        </w:rPr>
+      </w:pPr>
+      <w:r>
+        <w:rPr>
+          <w:noProof/>
+          <w:sz w:val="24"/>
+          <w:szCs w:val="24"/>
+        </w:rPr>
+        <w:drawing>
+          <wp:inline distT="0" distB="0" distL="0" distR="0">
+            <wp:extent cx="4762500" cy="2381250"/>
+            <wp:effectExtent l="0" t="0" r="0" b="0"/>
+            <wp:docPr id="1" name="Imagem 1" descr="C:\Users\Julio\Fluxos-de-Trabalho\centralizado.png"/>
+            <wp:cNvGraphicFramePr>
+              <a:graphicFrameLocks xmlns:a="http://schemas.openxmlformats.org/drawingml/2006/main" noChangeAspect="1"/>
+            </wp:cNvGraphicFramePr>
+            <a:graphic xmlns:a="http://schemas.openxmlformats.org/drawingml/2006/main">
+              <a:graphicData uri="http://schemas.openxmlformats.org/drawingml/2006/picture">
+                <pic:pic xmlns:pic="http://schemas.openxmlformats.org/drawingml/2006/picture">
+                  <pic:nvPicPr>
+                    <pic:cNvPr id="0" name="Picture 1" descr="C:\Users\Julio\Fluxos-de-Trabalho\centralizado.png"/>
+                    <pic:cNvPicPr>
+                      <a:picLocks noChangeAspect="1" noChangeArrowheads="1"/>
+                    </pic:cNvPicPr>
+                  </pic:nvPicPr>
+                  <pic:blipFill>
+                    <a:blip r:embed="rId5">
+                      <a:extLst>
+                        <a:ext uri="{28A0092B-C50C-407E-A947-70E740481C1C}">
+                          <a14:useLocalDpi xmlns:a14="http://schemas.microsoft.com/office/drawing/2010/main" val="0"/>
+                        </a:ext>
+                      </a:extLst>
+                    </a:blip>
+                    <a:srcRect/>
+                    <a:stretch>
+                      <a:fillRect/>
+                    </a:stretch>
+                  </pic:blipFill>
+                  <pic:spPr bwMode="auto">
+                    <a:xfrm>
+                      <a:off x="0" y="0"/>
+                      <a:ext cx="4762500" cy="2381250"/>
+                    </a:xfrm>
+                    <a:prstGeom prst="rect">
+                      <a:avLst/>
+                    </a:prstGeom>
+                    <a:noFill/>
+                    <a:ln>
+                      <a:noFill/>
+                    </a:ln>
+                  </pic:spPr>
+                </pic:pic>
+              </a:graphicData>
+            </a:graphic>
+          </wp:inline>
+        </w:drawing>
+      </w:r>
+    </w:p>
+    <w:p>
+      <w:pPr>
+        <w:jc w:val="center"/>
+        <w:rPr>
+          <w:b/>
+          <w:szCs w:val="24"/>
+        </w:rPr>
+      </w:pPr>
+      <w:r>
+        <w:rPr>
+          <w:b/>
+          <w:sz w:val="20"/>
+        </w:rPr>
+        <w:t>Ilustração 1</w:t>
+      </w:r>
+      <w:r>
+        <w:rPr>
+          <w:b/>
+          <w:sz w:val="20"/>
+        </w:rPr>
+        <w:t xml:space="preserve"> – Repositório Centralizado</w:t>
+      </w:r>
+    </w:p>
+    <w:p>
+      <w:pPr>
         <w:ind w:left="780" w:hanging="360"/>
         <w:rPr>
           <w:sz w:val="24"/>
@@ -2047,17 +2144,8 @@
           <w:sz w:val="24"/>
           <w:szCs w:val="24"/>
         </w:rPr>
-        <w:t xml:space="preserve">É possível detectar conflitos a cada </w:t>
-      </w:r>
-      <w:proofErr w:type="spellStart"/>
-      <w:r>
-        <w:rPr>
-          <w:sz w:val="24"/>
-          <w:szCs w:val="24"/>
-        </w:rPr>
-        <w:t>pull</w:t>
-      </w:r>
-      <w:proofErr w:type="spellEnd"/>
+        <w:t>É possível detectar conflitos a cada pull</w:t>
+      </w:r>
     </w:p>
     <w:p>
       <w:pPr>
@@ -2101,35 +2189,7 @@
           <w:sz w:val="24"/>
           <w:szCs w:val="24"/>
         </w:rPr>
-        <w:t>Com esse fluxo, fica difícil separar</w:t>
-      </w:r>
-      <w:r>
-        <w:rPr>
-          <w:sz w:val="24"/>
-          <w:szCs w:val="24"/>
-        </w:rPr>
-        <w:t xml:space="preserve"> </w:t>
-      </w:r>
-      <w:r>
-        <w:rPr>
-          <w:sz w:val="24"/>
-          <w:szCs w:val="24"/>
-        </w:rPr>
-        <w:t>o código da correção do defeito do código das novas funcionalidades,</w:t>
-      </w:r>
-      <w:r>
-        <w:rPr>
-          <w:sz w:val="24"/>
-          <w:szCs w:val="24"/>
-        </w:rPr>
-        <w:t xml:space="preserve"> </w:t>
-      </w:r>
-      <w:r>
-        <w:rPr>
-          <w:sz w:val="24"/>
-          <w:szCs w:val="24"/>
-        </w:rPr>
-        <w:t>o que pode gerar mais defeitos e insatisfação nos clientes.</w:t>
+        <w:t>Com esse fluxo, fica difícil separar o código da correção do defeito do código das novas funcionalidades, o que pode gerar mais defeitos e insatisfação nos clientes.</w:t>
       </w:r>
     </w:p>
     <w:p>
@@ -2144,57 +2204,297 @@
           <w:szCs w:val="24"/>
         </w:rPr>
       </w:pPr>
+      <w:r>
+        <w:rPr>
+          <w:sz w:val="24"/>
+          <w:szCs w:val="24"/>
+        </w:rPr>
+        <w:t>Como tudo é comitado na branch master, as entregas são feitas com</w:t>
+      </w:r>
+      <w:r>
+        <w:rPr>
+          <w:sz w:val="24"/>
+          <w:szCs w:val="24"/>
+        </w:rPr>
+        <w:t xml:space="preserve"> </w:t>
+      </w:r>
+      <w:r>
+        <w:rPr>
+          <w:sz w:val="24"/>
+          <w:szCs w:val="24"/>
+        </w:rPr>
+        <w:t>todo o código que está no repositório no momento da entrega. Não é</w:t>
+      </w:r>
+      <w:r>
+        <w:rPr>
+          <w:sz w:val="24"/>
+          <w:szCs w:val="24"/>
+        </w:rPr>
+        <w:t xml:space="preserve"> </w:t>
+      </w:r>
+      <w:r>
+        <w:rPr>
+          <w:sz w:val="24"/>
+          <w:szCs w:val="24"/>
+        </w:rPr>
+        <w:t>possível entregar só parte das funcionalidades que foram compartilhadas</w:t>
+      </w:r>
+      <w:r>
+        <w:rPr>
+          <w:sz w:val="24"/>
+          <w:szCs w:val="24"/>
+        </w:rPr>
+        <w:t xml:space="preserve"> </w:t>
+      </w:r>
+      <w:r>
+        <w:rPr>
+          <w:sz w:val="24"/>
+          <w:szCs w:val="24"/>
+        </w:rPr>
+        <w:t>com o repositório central.</w:t>
+      </w:r>
+    </w:p>
+    <w:p>
+      <w:pPr>
+        <w:pStyle w:val="Ttulo2"/>
+        <w:spacing w:line="360" w:lineRule="auto"/>
+        <w:ind w:firstLine="720"/>
+        <w:rPr>
+          <w:sz w:val="24"/>
+          <w:szCs w:val="24"/>
+        </w:rPr>
+      </w:pPr>
+      <w:r>
+        <w:rPr>
+          <w:b/>
+          <w:sz w:val="24"/>
+          <w:szCs w:val="24"/>
+        </w:rPr>
+        <w:lastRenderedPageBreak/>
+        <w:t xml:space="preserve">2.2 </w:t>
+      </w:r>
+      <w:r>
+        <w:rPr>
+          <w:b/>
+          <w:bCs/>
+          <w:sz w:val="24"/>
+          <w:szCs w:val="24"/>
+        </w:rPr>
+        <w:t>Fluxo de Trabalho do Gerente de Integração</w:t>
+      </w:r>
+      <w:r>
+        <w:rPr>
+          <w:sz w:val="24"/>
+          <w:szCs w:val="24"/>
+        </w:rPr>
+        <w:t>.</w:t>
+      </w:r>
+    </w:p>
+    <w:p>
+      <w:pPr>
+        <w:pStyle w:val="NormalWeb"/>
+        <w:shd w:val="clear" w:color="auto" w:fill="FCFCFA"/>
+        <w:spacing w:before="0" w:beforeAutospacing="0" w:after="0" w:afterAutospacing="0"/>
+        <w:rPr>
+          <w:rFonts w:ascii="Arial" w:hAnsi="Arial" w:cs="Arial"/>
+          <w:color w:val="000000"/>
+          <w:sz w:val="22"/>
+          <w:szCs w:val="22"/>
+        </w:rPr>
+      </w:pPr>
+      <w:r>
+        <w:rPr>
+          <w:rFonts w:ascii="Arial" w:hAnsi="Arial" w:cs="Arial"/>
+          <w:color w:val="000000"/>
+          <w:sz w:val="22"/>
+          <w:szCs w:val="22"/>
+        </w:rPr>
+        <w:tab/>
+        <w:t>Esse fluxo funciona a partir de múltiplos repositórios, geralmente clonados do repositório “oficial”. Cada desenvolvedor cria seu próprio repositório, depois de “commitar” algumas modificações, pode ser feito um push para seu repositório. Quando o desenvolvedor estiver satisfeito com seu código, é possível enviar um pull request para o projeto oficial. O responsável pelo repositório oficial pode revisar o código desenvolvido e aplicar as melhorias ao repositório original.</w:t>
+      </w:r>
+    </w:p>
+    <w:p>
+      <w:pPr>
+        <w:pStyle w:val="NormalWeb"/>
+        <w:shd w:val="clear" w:color="auto" w:fill="FCFCFA"/>
+        <w:spacing w:before="0" w:beforeAutospacing="0" w:after="0" w:afterAutospacing="0"/>
+        <w:rPr>
+          <w:rFonts w:ascii="Arial" w:hAnsi="Arial" w:cs="Arial"/>
+          <w:color w:val="000000"/>
+          <w:sz w:val="22"/>
+          <w:szCs w:val="22"/>
+        </w:rPr>
+      </w:pPr>
+    </w:p>
+    <w:p>
+      <w:pPr>
+        <w:pStyle w:val="NormalWeb"/>
+        <w:shd w:val="clear" w:color="auto" w:fill="FCFCFA"/>
+        <w:spacing w:before="0" w:beforeAutospacing="0" w:after="0" w:afterAutospacing="0"/>
+        <w:jc w:val="center"/>
+        <w:rPr>
+          <w:rFonts w:ascii="Arial" w:hAnsi="Arial" w:cs="Arial"/>
+          <w:color w:val="000000"/>
+          <w:sz w:val="22"/>
+          <w:szCs w:val="22"/>
+          <w:u w:val="single"/>
+        </w:rPr>
+      </w:pPr>
+      <w:r>
+        <w:rPr>
+          <w:rFonts w:ascii="Arial" w:hAnsi="Arial" w:cs="Arial"/>
+          <w:noProof/>
+          <w:color w:val="000000"/>
+          <w:sz w:val="22"/>
+          <w:szCs w:val="22"/>
+        </w:rPr>
+        <w:drawing>
+          <wp:inline distT="0" distB="0" distL="0" distR="0">
+            <wp:extent cx="4762500" cy="1924050"/>
+            <wp:effectExtent l="0" t="0" r="0" b="0"/>
+            <wp:docPr id="2" name="Imagem 2" descr="C:\Users\Julio\Fluxos-de-Trabalho\gerente.png"/>
+            <wp:cNvGraphicFramePr>
+              <a:graphicFrameLocks xmlns:a="http://schemas.openxmlformats.org/drawingml/2006/main" noChangeAspect="1"/>
+            </wp:cNvGraphicFramePr>
+            <a:graphic xmlns:a="http://schemas.openxmlformats.org/drawingml/2006/main">
+              <a:graphicData uri="http://schemas.openxmlformats.org/drawingml/2006/picture">
+                <pic:pic xmlns:pic="http://schemas.openxmlformats.org/drawingml/2006/picture">
+                  <pic:nvPicPr>
+                    <pic:cNvPr id="0" name="Picture 2" descr="C:\Users\Julio\Fluxos-de-Trabalho\gerente.png"/>
+                    <pic:cNvPicPr>
+                      <a:picLocks noChangeAspect="1" noChangeArrowheads="1"/>
+                    </pic:cNvPicPr>
+                  </pic:nvPicPr>
+                  <pic:blipFill>
+                    <a:blip r:embed="rId6">
+                      <a:extLst>
+                        <a:ext uri="{28A0092B-C50C-407E-A947-70E740481C1C}">
+                          <a14:useLocalDpi xmlns:a14="http://schemas.microsoft.com/office/drawing/2010/main" val="0"/>
+                        </a:ext>
+                      </a:extLst>
+                    </a:blip>
+                    <a:srcRect/>
+                    <a:stretch>
+                      <a:fillRect/>
+                    </a:stretch>
+                  </pic:blipFill>
+                  <pic:spPr bwMode="auto">
+                    <a:xfrm>
+                      <a:off x="0" y="0"/>
+                      <a:ext cx="4762500" cy="1924050"/>
+                    </a:xfrm>
+                    <a:prstGeom prst="rect">
+                      <a:avLst/>
+                    </a:prstGeom>
+                    <a:noFill/>
+                    <a:ln>
+                      <a:noFill/>
+                    </a:ln>
+                  </pic:spPr>
+                </pic:pic>
+              </a:graphicData>
+            </a:graphic>
+          </wp:inline>
+        </w:drawing>
+      </w:r>
       <w:bookmarkStart w:id="3" w:name="_GoBack"/>
       <w:bookmarkEnd w:id="3"/>
-      <w:r>
-        <w:rPr>
-          <w:sz w:val="24"/>
-          <w:szCs w:val="24"/>
-        </w:rPr>
-        <w:t>Como tudo é comitado na branch master, as entregas são feitas com</w:t>
-      </w:r>
-      <w:r>
-        <w:rPr>
-          <w:sz w:val="24"/>
-          <w:szCs w:val="24"/>
-        </w:rPr>
-        <w:t xml:space="preserve"> </w:t>
-      </w:r>
-      <w:r>
-        <w:rPr>
-          <w:sz w:val="24"/>
-          <w:szCs w:val="24"/>
-        </w:rPr>
-        <w:t>todo o código que está no repositório no momento da entrega. Não é</w:t>
-      </w:r>
-      <w:r>
-        <w:rPr>
-          <w:sz w:val="24"/>
-          <w:szCs w:val="24"/>
-        </w:rPr>
-        <w:t xml:space="preserve"> </w:t>
-      </w:r>
-      <w:r>
-        <w:rPr>
-          <w:sz w:val="24"/>
-          <w:szCs w:val="24"/>
-        </w:rPr>
-        <w:t>possível entregar só parte das funcionalidades que foram compartilhadas</w:t>
-      </w:r>
-      <w:r>
-        <w:rPr>
-          <w:sz w:val="24"/>
-          <w:szCs w:val="24"/>
-        </w:rPr>
-        <w:t xml:space="preserve"> </w:t>
-      </w:r>
-      <w:r>
-        <w:rPr>
-          <w:sz w:val="24"/>
-          <w:szCs w:val="24"/>
-        </w:rPr>
-        <w:t>com o repositório central.</w:t>
-      </w:r>
+    </w:p>
+    <w:p>
+      <w:pPr>
+        <w:jc w:val="center"/>
+        <w:rPr>
+          <w:b/>
+          <w:szCs w:val="24"/>
+        </w:rPr>
+      </w:pPr>
+      <w:r>
+        <w:rPr>
+          <w:b/>
+          <w:sz w:val="20"/>
+        </w:rPr>
+        <w:t xml:space="preserve">Ilustração </w:t>
+      </w:r>
+      <w:r>
+        <w:rPr>
+          <w:b/>
+          <w:sz w:val="20"/>
+        </w:rPr>
+        <w:t>2</w:t>
+      </w:r>
+      <w:r>
+        <w:rPr>
+          <w:b/>
+          <w:sz w:val="20"/>
+        </w:rPr>
+        <w:t xml:space="preserve"> – Repositório Centralizado</w:t>
+      </w:r>
+      <w:r>
+        <w:rPr>
+          <w:b/>
+          <w:sz w:val="20"/>
+        </w:rPr>
+        <w:t xml:space="preserve"> com Gerente de Integralização.</w:t>
+      </w:r>
+    </w:p>
+    <w:p>
+      <w:pPr>
+        <w:pStyle w:val="NormalWeb"/>
+        <w:shd w:val="clear" w:color="auto" w:fill="FCFCFA"/>
+        <w:spacing w:before="0" w:beforeAutospacing="0" w:after="0" w:afterAutospacing="0"/>
+        <w:rPr>
+          <w:rFonts w:ascii="Arial" w:hAnsi="Arial" w:cs="Arial"/>
+          <w:color w:val="000000"/>
+          <w:sz w:val="22"/>
+          <w:szCs w:val="22"/>
+        </w:rPr>
+      </w:pPr>
+    </w:p>
+    <w:p>
+      <w:pPr>
+        <w:pBdr>
+          <w:top w:val="none" w:sz="0" w:space="0" w:color="auto"/>
+          <w:left w:val="none" w:sz="0" w:space="0" w:color="auto"/>
+          <w:bottom w:val="none" w:sz="0" w:space="0" w:color="auto"/>
+          <w:right w:val="none" w:sz="0" w:space="0" w:color="auto"/>
+          <w:between w:val="none" w:sz="0" w:space="0" w:color="auto"/>
+        </w:pBdr>
+        <w:autoSpaceDE w:val="0"/>
+        <w:autoSpaceDN w:val="0"/>
+        <w:adjustRightInd w:val="0"/>
+        <w:spacing w:line="240" w:lineRule="auto"/>
+        <w:rPr>
+          <w:rFonts w:ascii="MinionPro-Regular" w:hAnsi="MinionPro-Regular" w:cs="MinionPro-Regular"/>
+        </w:rPr>
+      </w:pPr>
+    </w:p>
+    <w:p>
+      <w:pPr>
+        <w:pStyle w:val="NormalWeb"/>
+        <w:shd w:val="clear" w:color="auto" w:fill="FCFCFA"/>
+        <w:spacing w:before="0" w:beforeAutospacing="0" w:after="0" w:afterAutospacing="0"/>
+        <w:ind w:firstLine="720"/>
+        <w:rPr>
+          <w:rFonts w:ascii="Arial" w:hAnsi="Arial" w:cs="Arial"/>
+          <w:color w:val="000000"/>
+          <w:sz w:val="22"/>
+          <w:szCs w:val="22"/>
+        </w:rPr>
+      </w:pPr>
+    </w:p>
+    <w:p>
+      <w:pPr>
+        <w:pStyle w:val="NormalWeb"/>
+        <w:shd w:val="clear" w:color="auto" w:fill="FCFCFA"/>
+        <w:spacing w:before="0" w:beforeAutospacing="0" w:after="0" w:afterAutospacing="0"/>
+        <w:ind w:firstLine="720"/>
+        <w:rPr>
+          <w:rFonts w:ascii="Arial" w:hAnsi="Arial" w:cs="Arial"/>
+          <w:color w:val="000000"/>
+          <w:sz w:val="22"/>
+          <w:szCs w:val="22"/>
+        </w:rPr>
+      </w:pPr>
     </w:p>
     <w:p>
       <w:pPr>
@@ -2269,12 +2569,12 @@
       <w:r>
         <w:t>Procure fazer um</w:t>
       </w:r>
-      <w:hyperlink r:id="rId5">
+      <w:hyperlink r:id="rId7">
         <w:r>
           <w:t xml:space="preserve"> </w:t>
         </w:r>
       </w:hyperlink>
-      <w:hyperlink r:id="rId6">
+      <w:hyperlink r:id="rId8">
         <w:r>
           <w:rPr>
             <w:color w:val="1155CC"/>
@@ -2306,12 +2606,12 @@
       <w:r>
         <w:t>Na tentativa de enfatizar a importância de sua</w:t>
       </w:r>
-      <w:hyperlink r:id="rId7">
+      <w:hyperlink r:id="rId9">
         <w:r>
           <w:t xml:space="preserve"> </w:t>
         </w:r>
       </w:hyperlink>
-      <w:hyperlink r:id="rId8">
+      <w:hyperlink r:id="rId10">
         <w:r>
           <w:rPr>
             <w:color w:val="1155CC"/>
@@ -4395,6 +4695,30 @@
       <w:contextualSpacing/>
     </w:pPr>
   </w:style>
+  <w:style w:type="paragraph" w:styleId="NormalWeb">
+    <w:name w:val="Normal (Web)"/>
+    <w:basedOn w:val="Normal"/>
+    <w:uiPriority w:val="99"/>
+    <w:semiHidden/>
+    <w:unhideWhenUsed/>
+    <w:rsid w:val="00711E8E"/>
+    <w:pPr>
+      <w:pBdr>
+        <w:top w:val="none" w:sz="0" w:space="0" w:color="auto"/>
+        <w:left w:val="none" w:sz="0" w:space="0" w:color="auto"/>
+        <w:bottom w:val="none" w:sz="0" w:space="0" w:color="auto"/>
+        <w:right w:val="none" w:sz="0" w:space="0" w:color="auto"/>
+        <w:between w:val="none" w:sz="0" w:space="0" w:color="auto"/>
+      </w:pBdr>
+      <w:spacing w:before="100" w:beforeAutospacing="1" w:after="100" w:afterAutospacing="1" w:line="240" w:lineRule="auto"/>
+    </w:pPr>
+    <w:rPr>
+      <w:rFonts w:ascii="Times New Roman" w:eastAsia="Times New Roman" w:hAnsi="Times New Roman" w:cs="Times New Roman"/>
+      <w:color w:val="auto"/>
+      <w:sz w:val="24"/>
+      <w:szCs w:val="24"/>
+    </w:rPr>
+  </w:style>
 </w:styles>
 </file>
 

</xml_diff>

<commit_message>
Fluxo de Ditador e Tenentes
</commit_message>
<xml_diff>
--- a/Cópia de Modelo de relatorio.docx
+++ b/Cópia de Modelo de relatorio.docx
@@ -1887,7 +1887,39 @@
           <w:sz w:val="24"/>
           <w:szCs w:val="24"/>
         </w:rPr>
-        <w:t>2.1 Repositório central com somente um branch.</w:t>
+        <w:t xml:space="preserve">2.1 </w:t>
+      </w:r>
+      <w:r>
+        <w:rPr>
+          <w:b/>
+          <w:sz w:val="24"/>
+          <w:szCs w:val="24"/>
+        </w:rPr>
+        <w:t xml:space="preserve">Fluxo com </w:t>
+      </w:r>
+      <w:r>
+        <w:rPr>
+          <w:b/>
+          <w:sz w:val="24"/>
+          <w:szCs w:val="24"/>
+        </w:rPr>
+        <w:t xml:space="preserve">Repositório central </w:t>
+      </w:r>
+      <w:r>
+        <w:rPr>
+          <w:b/>
+          <w:sz w:val="24"/>
+          <w:szCs w:val="24"/>
+        </w:rPr>
+        <w:t>e</w:t>
+      </w:r>
+      <w:r>
+        <w:rPr>
+          <w:b/>
+          <w:sz w:val="24"/>
+          <w:szCs w:val="24"/>
+        </w:rPr>
+        <w:t xml:space="preserve"> somente um branch.</w:t>
       </w:r>
       <w:bookmarkEnd w:id="2"/>
     </w:p>
@@ -2452,14 +2484,14 @@
           <w:b/>
           <w:sz w:val="20"/>
         </w:rPr>
-        <w:t xml:space="preserve"> – Repositório Centralizado</w:t>
+        <w:t xml:space="preserve"> – </w:t>
       </w:r>
       <w:r>
         <w:rPr>
           <w:b/>
           <w:sz w:val="20"/>
         </w:rPr>
-        <w:t xml:space="preserve"> com Gerente de Integralização.</w:t>
+        <w:t>Gerente de Integralização.</w:t>
       </w:r>
     </w:p>
     <w:p>
@@ -2752,8 +2784,6 @@
         </w:rPr>
         <w:t xml:space="preserve"> </w:t>
       </w:r>
-      <w:bookmarkStart w:id="3" w:name="_GoBack"/>
-      <w:bookmarkEnd w:id="3"/>
       <w:r>
         <w:rPr>
           <w:sz w:val="24"/>
@@ -2857,26 +2887,749 @@
           <w:szCs w:val="24"/>
         </w:rPr>
       </w:pPr>
-    </w:p>
-    <w:p>
-      <w:pPr>
-        <w:ind w:left="780" w:hanging="360"/>
-        <w:rPr>
-          <w:sz w:val="24"/>
-          <w:szCs w:val="24"/>
-        </w:rPr>
-      </w:pPr>
-    </w:p>
-    <w:p>
-      <w:pPr>
-        <w:ind w:left="780" w:hanging="360"/>
-        <w:rPr>
-          <w:sz w:val="24"/>
-          <w:szCs w:val="24"/>
-        </w:rPr>
-      </w:pPr>
-      <w:r>
+      <w:r>
+        <w:rPr>
+          <w:sz w:val="24"/>
+          <w:szCs w:val="24"/>
+        </w:rPr>
         <w:br w:type="page"/>
+      </w:r>
+    </w:p>
+    <w:p>
+      <w:pPr>
+        <w:pStyle w:val="Ttulo2"/>
+        <w:spacing w:line="360" w:lineRule="auto"/>
+        <w:ind w:firstLine="720"/>
+        <w:rPr>
+          <w:sz w:val="22"/>
+          <w:szCs w:val="22"/>
+        </w:rPr>
+      </w:pPr>
+      <w:r>
+        <w:rPr>
+          <w:b/>
+          <w:sz w:val="24"/>
+          <w:szCs w:val="24"/>
+        </w:rPr>
+        <w:lastRenderedPageBreak/>
+        <w:t xml:space="preserve">2.3 </w:t>
+      </w:r>
+      <w:bookmarkStart w:id="3" w:name="_GoBack"/>
+      <w:r>
+        <w:rPr>
+          <w:b/>
+          <w:bCs/>
+          <w:sz w:val="24"/>
+          <w:szCs w:val="22"/>
+        </w:rPr>
+        <w:t>Fluxo de Ditador e Tenentes</w:t>
+      </w:r>
+      <w:bookmarkEnd w:id="3"/>
+      <w:r>
+        <w:rPr>
+          <w:b/>
+          <w:bCs/>
+          <w:sz w:val="24"/>
+          <w:szCs w:val="22"/>
+        </w:rPr>
+        <w:t>.</w:t>
+      </w:r>
+    </w:p>
+    <w:p>
+      <w:pPr>
+        <w:pBdr>
+          <w:top w:val="none" w:sz="0" w:space="0" w:color="auto"/>
+          <w:left w:val="none" w:sz="0" w:space="0" w:color="auto"/>
+          <w:bottom w:val="none" w:sz="0" w:space="0" w:color="auto"/>
+          <w:right w:val="none" w:sz="0" w:space="0" w:color="auto"/>
+          <w:between w:val="none" w:sz="0" w:space="0" w:color="auto"/>
+        </w:pBdr>
+        <w:autoSpaceDE w:val="0"/>
+        <w:autoSpaceDN w:val="0"/>
+        <w:adjustRightInd w:val="0"/>
+        <w:spacing w:line="240" w:lineRule="auto"/>
+        <w:rPr>
+          <w:sz w:val="24"/>
+          <w:szCs w:val="24"/>
+        </w:rPr>
+      </w:pPr>
+      <w:r>
+        <w:tab/>
+      </w:r>
+      <w:r>
+        <w:rPr>
+          <w:sz w:val="24"/>
+          <w:szCs w:val="24"/>
+        </w:rPr>
+        <w:t>Este fluxo funciona de forma parecida com o fluxo do gerente de integração, o mantenedor do projeto dica como um ditador, que tem a última palavra sobre o código do projeto, o ditador elege tenentes que mantem repositórios com partes do projeto, geralmente separado por módulos, esses eleitos servem como tenent</w:t>
+      </w:r>
+      <w:r>
+        <w:rPr>
+          <w:sz w:val="24"/>
+          <w:szCs w:val="24"/>
+        </w:rPr>
+        <w:t xml:space="preserve">es que recebem os pull request </w:t>
+      </w:r>
+      <w:r>
+        <w:rPr>
+          <w:sz w:val="24"/>
+          <w:szCs w:val="24"/>
+        </w:rPr>
+        <w:t xml:space="preserve">dos outros desenvolvedores e filtram. </w:t>
+      </w:r>
+      <w:r>
+        <w:rPr>
+          <w:sz w:val="24"/>
+          <w:szCs w:val="24"/>
+        </w:rPr>
+        <w:t xml:space="preserve">Um novo </w:t>
+      </w:r>
+      <w:r>
+        <w:rPr>
+          <w:sz w:val="24"/>
+          <w:szCs w:val="24"/>
+        </w:rPr>
+        <w:t>desenvolvedor</w:t>
+      </w:r>
+      <w:r>
+        <w:rPr>
+          <w:sz w:val="24"/>
+          <w:szCs w:val="24"/>
+        </w:rPr>
+        <w:t xml:space="preserve"> teria de escolher um dos repositórios dos tenentes</w:t>
+      </w:r>
+      <w:r>
+        <w:rPr>
+          <w:sz w:val="24"/>
+          <w:szCs w:val="24"/>
+        </w:rPr>
+        <w:t xml:space="preserve"> </w:t>
+      </w:r>
+      <w:r>
+        <w:rPr>
+          <w:sz w:val="24"/>
+          <w:szCs w:val="24"/>
+        </w:rPr>
+        <w:t>para fazer seu fork do projeto, provavelmente considerando o módulo em que</w:t>
+      </w:r>
+      <w:r>
+        <w:rPr>
+          <w:sz w:val="24"/>
+          <w:szCs w:val="24"/>
+        </w:rPr>
+        <w:t xml:space="preserve"> </w:t>
+      </w:r>
+      <w:r>
+        <w:rPr>
+          <w:sz w:val="24"/>
+          <w:szCs w:val="24"/>
+        </w:rPr>
+        <w:t>quer colaborar. Depois de feitos seus commits, faria o push para seu repositório.</w:t>
+      </w:r>
+    </w:p>
+    <w:p>
+      <w:pPr>
+        <w:pBdr>
+          <w:top w:val="none" w:sz="0" w:space="0" w:color="auto"/>
+          <w:left w:val="none" w:sz="0" w:space="0" w:color="auto"/>
+          <w:bottom w:val="none" w:sz="0" w:space="0" w:color="auto"/>
+          <w:right w:val="none" w:sz="0" w:space="0" w:color="auto"/>
+          <w:between w:val="none" w:sz="0" w:space="0" w:color="auto"/>
+        </w:pBdr>
+        <w:autoSpaceDE w:val="0"/>
+        <w:autoSpaceDN w:val="0"/>
+        <w:adjustRightInd w:val="0"/>
+        <w:spacing w:line="240" w:lineRule="auto"/>
+        <w:rPr>
+          <w:sz w:val="24"/>
+          <w:szCs w:val="24"/>
+        </w:rPr>
+      </w:pPr>
+      <w:r>
+        <w:rPr>
+          <w:sz w:val="24"/>
+          <w:szCs w:val="24"/>
+        </w:rPr>
+        <w:t>Então, poderia fazer um pull request para seu tenente, que faria uma</w:t>
+      </w:r>
+      <w:r>
+        <w:rPr>
+          <w:sz w:val="24"/>
+          <w:szCs w:val="24"/>
+        </w:rPr>
+        <w:t xml:space="preserve"> </w:t>
+      </w:r>
+      <w:r>
+        <w:rPr>
+          <w:sz w:val="24"/>
+          <w:szCs w:val="24"/>
+        </w:rPr>
+        <w:t>revisão e daria um feedback.</w:t>
+      </w:r>
+    </w:p>
+    <w:p>
+      <w:pPr>
+        <w:pBdr>
+          <w:top w:val="none" w:sz="0" w:space="0" w:color="auto"/>
+          <w:left w:val="none" w:sz="0" w:space="0" w:color="auto"/>
+          <w:bottom w:val="none" w:sz="0" w:space="0" w:color="auto"/>
+          <w:right w:val="none" w:sz="0" w:space="0" w:color="auto"/>
+          <w:between w:val="none" w:sz="0" w:space="0" w:color="auto"/>
+        </w:pBdr>
+        <w:autoSpaceDE w:val="0"/>
+        <w:autoSpaceDN w:val="0"/>
+        <w:adjustRightInd w:val="0"/>
+        <w:spacing w:line="240" w:lineRule="auto"/>
+        <w:ind w:firstLine="720"/>
+        <w:rPr>
+          <w:sz w:val="24"/>
+        </w:rPr>
+      </w:pPr>
+      <w:r>
+        <w:rPr>
+          <w:sz w:val="24"/>
+          <w:szCs w:val="24"/>
+        </w:rPr>
+        <w:t>Quando apropriado, o tenente faria pull requests para o repositório do</w:t>
+      </w:r>
+      <w:r>
+        <w:rPr>
+          <w:sz w:val="24"/>
+          <w:szCs w:val="24"/>
+        </w:rPr>
+        <w:t xml:space="preserve"> </w:t>
+      </w:r>
+      <w:r>
+        <w:rPr>
+          <w:sz w:val="24"/>
+          <w:szCs w:val="24"/>
+        </w:rPr>
+        <w:t>ditador, sinalizando um pacote interessante de mudanças.</w:t>
+      </w:r>
+      <w:r>
+        <w:t xml:space="preserve"> </w:t>
+      </w:r>
+      <w:r>
+        <w:rPr>
+          <w:sz w:val="24"/>
+        </w:rPr>
+        <w:t xml:space="preserve">O ditador fará das alterações </w:t>
+      </w:r>
+      <w:r>
+        <w:rPr>
+          <w:sz w:val="24"/>
+        </w:rPr>
+        <w:t>p</w:t>
+      </w:r>
+      <w:r>
+        <w:rPr>
+          <w:sz w:val="24"/>
+        </w:rPr>
+        <w:t xml:space="preserve">ara o repositório de referência, os </w:t>
+      </w:r>
+      <w:r>
+        <w:t>tenentes</w:t>
+      </w:r>
+      <w:r>
+        <w:rPr>
+          <w:sz w:val="24"/>
+        </w:rPr>
+        <w:t xml:space="preserve"> possam fazer </w:t>
+      </w:r>
+      <w:r>
+        <w:t xml:space="preserve">o </w:t>
+      </w:r>
+      <w:r>
+        <w:rPr>
+          <w:sz w:val="24"/>
+        </w:rPr>
+        <w:t>rebase.</w:t>
+      </w:r>
+    </w:p>
+    <w:p>
+      <w:pPr>
+        <w:pBdr>
+          <w:top w:val="none" w:sz="0" w:space="0" w:color="auto"/>
+          <w:left w:val="none" w:sz="0" w:space="0" w:color="auto"/>
+          <w:bottom w:val="none" w:sz="0" w:space="0" w:color="auto"/>
+          <w:right w:val="none" w:sz="0" w:space="0" w:color="auto"/>
+          <w:between w:val="none" w:sz="0" w:space="0" w:color="auto"/>
+        </w:pBdr>
+        <w:autoSpaceDE w:val="0"/>
+        <w:autoSpaceDN w:val="0"/>
+        <w:adjustRightInd w:val="0"/>
+        <w:spacing w:line="240" w:lineRule="auto"/>
+      </w:pPr>
+      <w:r>
+        <w:tab/>
+      </w:r>
+      <w:r>
+        <w:rPr>
+          <w:sz w:val="24"/>
+        </w:rPr>
+        <w:t>Modelo</w:t>
+      </w:r>
+      <w:r>
+        <w:rPr>
+          <w:sz w:val="24"/>
+        </w:rPr>
+        <w:t xml:space="preserve"> </w:t>
+      </w:r>
+      <w:r>
+        <w:rPr>
+          <w:sz w:val="24"/>
+        </w:rPr>
+        <w:t>n</w:t>
+      </w:r>
+      <w:r>
+        <w:rPr>
+          <w:sz w:val="24"/>
+        </w:rPr>
+        <w:t>ormalmente</w:t>
+      </w:r>
+      <w:r>
+        <w:rPr>
+          <w:sz w:val="24"/>
+        </w:rPr>
+        <w:t xml:space="preserve"> utilizado</w:t>
+      </w:r>
+      <w:r>
+        <w:rPr>
+          <w:sz w:val="24"/>
+        </w:rPr>
+        <w:t xml:space="preserve"> para</w:t>
+      </w:r>
+      <w:r>
+        <w:rPr>
+          <w:sz w:val="24"/>
+        </w:rPr>
+        <w:t xml:space="preserve"> projetos open source grandes, com milhares de </w:t>
+      </w:r>
+      <w:r>
+        <w:rPr>
+          <w:sz w:val="24"/>
+        </w:rPr>
+        <w:t>c</w:t>
+      </w:r>
+      <w:r>
+        <w:rPr>
+          <w:sz w:val="24"/>
+        </w:rPr>
+        <w:t>olaboradores</w:t>
+      </w:r>
+    </w:p>
+    <w:p>
+      <w:pPr>
+        <w:pStyle w:val="NormalWeb"/>
+        <w:shd w:val="clear" w:color="auto" w:fill="FCFCFA"/>
+        <w:spacing w:before="0" w:beforeAutospacing="0" w:after="0" w:afterAutospacing="0"/>
+        <w:rPr>
+          <w:rFonts w:ascii="Arial" w:hAnsi="Arial" w:cs="Arial"/>
+          <w:color w:val="000000"/>
+          <w:sz w:val="22"/>
+          <w:szCs w:val="22"/>
+        </w:rPr>
+      </w:pPr>
+    </w:p>
+    <w:p>
+      <w:pPr>
+        <w:jc w:val="center"/>
+        <w:rPr>
+          <w:sz w:val="24"/>
+          <w:szCs w:val="24"/>
+          <w:u w:val="single"/>
+        </w:rPr>
+      </w:pPr>
+      <w:r>
+        <w:rPr>
+          <w:rFonts w:ascii="MinionPro-Regular" w:hAnsi="MinionPro-Regular" w:cs="MinionPro-Regular"/>
+          <w:noProof/>
+        </w:rPr>
+        <w:drawing>
+          <wp:inline distT="0" distB="0" distL="0" distR="0">
+            <wp:extent cx="4762500" cy="3552825"/>
+            <wp:effectExtent l="0" t="0" r="0" b="9525"/>
+            <wp:docPr id="3" name="Imagem 3" descr="C:\Users\Julio\Fluxos-de-Trabalho\tenente.png"/>
+            <wp:cNvGraphicFramePr>
+              <a:graphicFrameLocks xmlns:a="http://schemas.openxmlformats.org/drawingml/2006/main" noChangeAspect="1"/>
+            </wp:cNvGraphicFramePr>
+            <a:graphic xmlns:a="http://schemas.openxmlformats.org/drawingml/2006/main">
+              <a:graphicData uri="http://schemas.openxmlformats.org/drawingml/2006/picture">
+                <pic:pic xmlns:pic="http://schemas.openxmlformats.org/drawingml/2006/picture">
+                  <pic:nvPicPr>
+                    <pic:cNvPr id="0" name="Picture 3" descr="C:\Users\Julio\Fluxos-de-Trabalho\tenente.png"/>
+                    <pic:cNvPicPr>
+                      <a:picLocks noChangeAspect="1" noChangeArrowheads="1"/>
+                    </pic:cNvPicPr>
+                  </pic:nvPicPr>
+                  <pic:blipFill>
+                    <a:blip r:embed="rId7">
+                      <a:extLst>
+                        <a:ext uri="{28A0092B-C50C-407E-A947-70E740481C1C}">
+                          <a14:useLocalDpi xmlns:a14="http://schemas.microsoft.com/office/drawing/2010/main" val="0"/>
+                        </a:ext>
+                      </a:extLst>
+                    </a:blip>
+                    <a:srcRect/>
+                    <a:stretch>
+                      <a:fillRect/>
+                    </a:stretch>
+                  </pic:blipFill>
+                  <pic:spPr bwMode="auto">
+                    <a:xfrm>
+                      <a:off x="0" y="0"/>
+                      <a:ext cx="4762500" cy="3552825"/>
+                    </a:xfrm>
+                    <a:prstGeom prst="rect">
+                      <a:avLst/>
+                    </a:prstGeom>
+                    <a:noFill/>
+                    <a:ln>
+                      <a:noFill/>
+                    </a:ln>
+                  </pic:spPr>
+                </pic:pic>
+              </a:graphicData>
+            </a:graphic>
+          </wp:inline>
+        </w:drawing>
+      </w:r>
+    </w:p>
+    <w:p>
+      <w:pPr>
+        <w:jc w:val="center"/>
+        <w:rPr>
+          <w:b/>
+          <w:sz w:val="20"/>
+        </w:rPr>
+      </w:pPr>
+      <w:r>
+        <w:rPr>
+          <w:b/>
+          <w:sz w:val="20"/>
+        </w:rPr>
+        <w:t xml:space="preserve">Ilustração 2 – </w:t>
+      </w:r>
+      <w:r>
+        <w:rPr>
+          <w:b/>
+          <w:bCs/>
+          <w:sz w:val="20"/>
+        </w:rPr>
+        <w:t>Ditador e Tenentes</w:t>
+      </w:r>
+      <w:r>
+        <w:rPr>
+          <w:b/>
+          <w:sz w:val="20"/>
+        </w:rPr>
+        <w:t>.</w:t>
+      </w:r>
+    </w:p>
+    <w:p>
+      <w:pPr>
+        <w:jc w:val="center"/>
+        <w:rPr>
+          <w:sz w:val="24"/>
+          <w:szCs w:val="24"/>
+        </w:rPr>
+      </w:pPr>
+    </w:p>
+    <w:p>
+      <w:pPr>
+        <w:pBdr>
+          <w:top w:val="none" w:sz="0" w:space="0" w:color="auto"/>
+          <w:left w:val="none" w:sz="0" w:space="0" w:color="auto"/>
+          <w:bottom w:val="none" w:sz="0" w:space="0" w:color="auto"/>
+          <w:right w:val="none" w:sz="0" w:space="0" w:color="auto"/>
+          <w:between w:val="none" w:sz="0" w:space="0" w:color="auto"/>
+        </w:pBdr>
+        <w:autoSpaceDE w:val="0"/>
+        <w:autoSpaceDN w:val="0"/>
+        <w:adjustRightInd w:val="0"/>
+        <w:spacing w:line="240" w:lineRule="auto"/>
+        <w:rPr>
+          <w:b/>
+          <w:bCs/>
+          <w:sz w:val="24"/>
+          <w:szCs w:val="24"/>
+        </w:rPr>
+      </w:pPr>
+      <w:r>
+        <w:rPr>
+          <w:b/>
+          <w:bCs/>
+          <w:sz w:val="24"/>
+          <w:szCs w:val="24"/>
+        </w:rPr>
+        <w:t>Vantagens</w:t>
+      </w:r>
+    </w:p>
+    <w:p>
+      <w:pPr>
+        <w:pStyle w:val="PargrafodaLista"/>
+        <w:numPr>
+          <w:ilvl w:val="0"/>
+          <w:numId w:val="14"/>
+        </w:numPr>
+        <w:pBdr>
+          <w:top w:val="none" w:sz="0" w:space="0" w:color="auto"/>
+          <w:left w:val="none" w:sz="0" w:space="0" w:color="auto"/>
+          <w:bottom w:val="none" w:sz="0" w:space="0" w:color="auto"/>
+          <w:right w:val="none" w:sz="0" w:space="0" w:color="auto"/>
+          <w:between w:val="none" w:sz="0" w:space="0" w:color="auto"/>
+        </w:pBdr>
+        <w:autoSpaceDE w:val="0"/>
+        <w:autoSpaceDN w:val="0"/>
+        <w:adjustRightInd w:val="0"/>
+        <w:spacing w:line="240" w:lineRule="auto"/>
+        <w:rPr>
+          <w:sz w:val="24"/>
+          <w:szCs w:val="24"/>
+        </w:rPr>
+      </w:pPr>
+      <w:r>
+        <w:rPr>
+          <w:sz w:val="24"/>
+          <w:szCs w:val="24"/>
+        </w:rPr>
+        <w:t>Assim como no fluxo anterior, não são necessárias permissões de push</w:t>
+      </w:r>
+      <w:r>
+        <w:rPr>
+          <w:sz w:val="24"/>
+          <w:szCs w:val="24"/>
+        </w:rPr>
+        <w:t xml:space="preserve"> </w:t>
+      </w:r>
+      <w:r>
+        <w:rPr>
+          <w:sz w:val="24"/>
+          <w:szCs w:val="24"/>
+        </w:rPr>
+        <w:t>para o repositório original, do ditador, nem dos tenentes.</w:t>
+      </w:r>
+    </w:p>
+    <w:p>
+      <w:pPr>
+        <w:pStyle w:val="PargrafodaLista"/>
+        <w:numPr>
+          <w:ilvl w:val="0"/>
+          <w:numId w:val="14"/>
+        </w:numPr>
+        <w:pBdr>
+          <w:top w:val="none" w:sz="0" w:space="0" w:color="auto"/>
+          <w:left w:val="none" w:sz="0" w:space="0" w:color="auto"/>
+          <w:bottom w:val="none" w:sz="0" w:space="0" w:color="auto"/>
+          <w:right w:val="none" w:sz="0" w:space="0" w:color="auto"/>
+          <w:between w:val="none" w:sz="0" w:space="0" w:color="auto"/>
+        </w:pBdr>
+        <w:autoSpaceDE w:val="0"/>
+        <w:autoSpaceDN w:val="0"/>
+        <w:adjustRightInd w:val="0"/>
+        <w:spacing w:line="240" w:lineRule="auto"/>
+        <w:rPr>
+          <w:sz w:val="24"/>
+          <w:szCs w:val="24"/>
+        </w:rPr>
+      </w:pPr>
+      <w:r>
+        <w:rPr>
+          <w:sz w:val="24"/>
+          <w:szCs w:val="24"/>
+        </w:rPr>
+        <w:t>É</w:t>
+      </w:r>
+      <w:r>
+        <w:rPr>
+          <w:sz w:val="24"/>
+          <w:szCs w:val="24"/>
+        </w:rPr>
+        <w:t xml:space="preserve"> </w:t>
+      </w:r>
+      <w:r>
+        <w:rPr>
+          <w:sz w:val="24"/>
+          <w:szCs w:val="24"/>
+        </w:rPr>
+        <w:t>um</w:t>
+      </w:r>
+      <w:r>
+        <w:rPr>
+          <w:sz w:val="24"/>
+          <w:szCs w:val="24"/>
+        </w:rPr>
+        <w:t xml:space="preserve"> </w:t>
+      </w:r>
+      <w:r>
+        <w:rPr>
+          <w:sz w:val="24"/>
+          <w:szCs w:val="24"/>
+        </w:rPr>
+        <w:t>fluxo</w:t>
+      </w:r>
+      <w:r>
+        <w:rPr>
+          <w:sz w:val="24"/>
+          <w:szCs w:val="24"/>
+        </w:rPr>
+        <w:t xml:space="preserve"> </w:t>
+      </w:r>
+      <w:r>
+        <w:rPr>
+          <w:sz w:val="24"/>
+          <w:szCs w:val="24"/>
+        </w:rPr>
+        <w:t>que funciona bem</w:t>
+      </w:r>
+      <w:r>
+        <w:rPr>
+          <w:sz w:val="24"/>
+          <w:szCs w:val="24"/>
+        </w:rPr>
+        <w:t xml:space="preserve"> </w:t>
+      </w:r>
+      <w:r>
+        <w:rPr>
+          <w:sz w:val="24"/>
+          <w:szCs w:val="24"/>
+        </w:rPr>
+        <w:t>em</w:t>
+      </w:r>
+      <w:r>
+        <w:rPr>
+          <w:sz w:val="24"/>
+          <w:szCs w:val="24"/>
+        </w:rPr>
+        <w:t xml:space="preserve"> </w:t>
+      </w:r>
+      <w:r>
+        <w:rPr>
+          <w:sz w:val="24"/>
+          <w:szCs w:val="24"/>
+        </w:rPr>
+        <w:t>projetos open source de grande porte.</w:t>
+      </w:r>
+    </w:p>
+    <w:p>
+      <w:pPr>
+        <w:pBdr>
+          <w:top w:val="none" w:sz="0" w:space="0" w:color="auto"/>
+          <w:left w:val="none" w:sz="0" w:space="0" w:color="auto"/>
+          <w:bottom w:val="none" w:sz="0" w:space="0" w:color="auto"/>
+          <w:right w:val="none" w:sz="0" w:space="0" w:color="auto"/>
+          <w:between w:val="none" w:sz="0" w:space="0" w:color="auto"/>
+        </w:pBdr>
+        <w:autoSpaceDE w:val="0"/>
+        <w:autoSpaceDN w:val="0"/>
+        <w:adjustRightInd w:val="0"/>
+        <w:spacing w:line="240" w:lineRule="auto"/>
+        <w:rPr>
+          <w:b/>
+          <w:bCs/>
+          <w:sz w:val="24"/>
+          <w:szCs w:val="24"/>
+        </w:rPr>
+      </w:pPr>
+      <w:r>
+        <w:rPr>
+          <w:b/>
+          <w:bCs/>
+          <w:sz w:val="24"/>
+          <w:szCs w:val="24"/>
+        </w:rPr>
+        <w:t>Desvantagens</w:t>
+      </w:r>
+    </w:p>
+    <w:p>
+      <w:pPr>
+        <w:pStyle w:val="PargrafodaLista"/>
+        <w:numPr>
+          <w:ilvl w:val="0"/>
+          <w:numId w:val="15"/>
+        </w:numPr>
+        <w:pBdr>
+          <w:top w:val="none" w:sz="0" w:space="0" w:color="auto"/>
+          <w:left w:val="none" w:sz="0" w:space="0" w:color="auto"/>
+          <w:bottom w:val="none" w:sz="0" w:space="0" w:color="auto"/>
+          <w:right w:val="none" w:sz="0" w:space="0" w:color="auto"/>
+          <w:between w:val="none" w:sz="0" w:space="0" w:color="auto"/>
+        </w:pBdr>
+        <w:autoSpaceDE w:val="0"/>
+        <w:autoSpaceDN w:val="0"/>
+        <w:adjustRightInd w:val="0"/>
+        <w:spacing w:line="240" w:lineRule="auto"/>
+        <w:rPr>
+          <w:sz w:val="24"/>
+          <w:szCs w:val="24"/>
+        </w:rPr>
+      </w:pPr>
+      <w:r>
+        <w:rPr>
+          <w:sz w:val="24"/>
+          <w:szCs w:val="24"/>
+        </w:rPr>
+        <w:t>É um fluxo de trabalho extremamente complicado, que requer muita</w:t>
+      </w:r>
+      <w:r>
+        <w:rPr>
+          <w:sz w:val="24"/>
+          <w:szCs w:val="24"/>
+        </w:rPr>
+        <w:t xml:space="preserve"> </w:t>
+      </w:r>
+      <w:r>
+        <w:rPr>
+          <w:sz w:val="24"/>
+          <w:szCs w:val="24"/>
+        </w:rPr>
+        <w:t>familiaridade com o Git.</w:t>
+      </w:r>
+    </w:p>
+    <w:p>
+      <w:pPr>
+        <w:pStyle w:val="PargrafodaLista"/>
+        <w:numPr>
+          <w:ilvl w:val="0"/>
+          <w:numId w:val="15"/>
+        </w:numPr>
+        <w:pBdr>
+          <w:top w:val="none" w:sz="0" w:space="0" w:color="auto"/>
+          <w:left w:val="none" w:sz="0" w:space="0" w:color="auto"/>
+          <w:bottom w:val="none" w:sz="0" w:space="0" w:color="auto"/>
+          <w:right w:val="none" w:sz="0" w:space="0" w:color="auto"/>
+          <w:between w:val="none" w:sz="0" w:space="0" w:color="auto"/>
+        </w:pBdr>
+        <w:autoSpaceDE w:val="0"/>
+        <w:autoSpaceDN w:val="0"/>
+        <w:adjustRightInd w:val="0"/>
+        <w:spacing w:line="240" w:lineRule="auto"/>
+        <w:ind w:left="780"/>
+        <w:rPr>
+          <w:sz w:val="24"/>
+          <w:szCs w:val="24"/>
+        </w:rPr>
+      </w:pPr>
+      <w:r>
+        <w:rPr>
+          <w:sz w:val="24"/>
+          <w:szCs w:val="24"/>
+        </w:rPr>
+        <w:t>A integração é feita de maneira tardia, só quando for aplicado o pull</w:t>
+      </w:r>
+      <w:r>
+        <w:rPr>
+          <w:sz w:val="24"/>
+          <w:szCs w:val="24"/>
+        </w:rPr>
+        <w:t xml:space="preserve"> </w:t>
+      </w:r>
+      <w:r>
+        <w:rPr>
+          <w:sz w:val="24"/>
+          <w:szCs w:val="24"/>
+        </w:rPr>
+        <w:t>request (ou os patches recebidos por e-mail).</w:t>
       </w:r>
     </w:p>
     <w:p>
@@ -2892,6 +3645,7 @@
         </w:rPr>
       </w:pPr>
       <w:bookmarkStart w:id="4" w:name="_Toc496537955"/>
+      <w:proofErr w:type="gramStart"/>
       <w:r>
         <w:rPr>
           <w:b/>
@@ -2902,6 +3656,7 @@
         <w:t>3  CONCLUSÃO</w:t>
       </w:r>
       <w:bookmarkEnd w:id="4"/>
+      <w:proofErr w:type="gramEnd"/>
     </w:p>
     <w:p>
       <w:pPr>
@@ -2923,12 +3678,12 @@
       <w:r>
         <w:t>Procure fazer um</w:t>
       </w:r>
-      <w:hyperlink r:id="rId7">
+      <w:hyperlink r:id="rId8">
         <w:r>
           <w:t xml:space="preserve"> </w:t>
         </w:r>
       </w:hyperlink>
-      <w:hyperlink r:id="rId8">
+      <w:hyperlink r:id="rId9">
         <w:r>
           <w:rPr>
             <w:color w:val="1155CC"/>
@@ -2960,12 +3715,12 @@
       <w:r>
         <w:t>Na tentativa de enfatizar a importância de sua</w:t>
       </w:r>
-      <w:hyperlink r:id="rId9">
+      <w:hyperlink r:id="rId10">
         <w:r>
           <w:t xml:space="preserve"> </w:t>
         </w:r>
       </w:hyperlink>
-      <w:hyperlink r:id="rId10">
+      <w:hyperlink r:id="rId11">
         <w:r>
           <w:rPr>
             <w:color w:val="1155CC"/>
@@ -2994,22 +3749,37 @@
         <w:rPr>
           <w:b/>
         </w:rPr>
-        <w:t xml:space="preserve"> </w:t>
-      </w:r>
-    </w:p>
-    <w:p>
-      <w:pPr>
-        <w:rPr>
-          <w:sz w:val="24"/>
-          <w:szCs w:val="24"/>
-        </w:rPr>
-      </w:pPr>
-      <w:r>
-        <w:rPr>
-          <w:sz w:val="24"/>
-          <w:szCs w:val="24"/>
-        </w:rPr>
-        <w:t>referências</w:t>
+        <w:br w:type="page"/>
+      </w:r>
+    </w:p>
+    <w:p>
+      <w:pPr>
+        <w:pStyle w:val="Ttulo1"/>
+        <w:keepNext w:val="0"/>
+        <w:keepLines w:val="0"/>
+        <w:spacing w:before="480"/>
+        <w:rPr>
+          <w:sz w:val="24"/>
+          <w:szCs w:val="24"/>
+          <w:u w:val="single"/>
+        </w:rPr>
+      </w:pPr>
+      <w:r>
+        <w:rPr>
+          <w:b/>
+          <w:sz w:val="24"/>
+          <w:szCs w:val="24"/>
+        </w:rPr>
+        <w:lastRenderedPageBreak/>
+        <w:t xml:space="preserve">4 </w:t>
+      </w:r>
+      <w:r>
+        <w:rPr>
+          <w:b/>
+          <w:sz w:val="24"/>
+          <w:szCs w:val="24"/>
+        </w:rPr>
+        <w:t>REFERÊNCIAS</w:t>
       </w:r>
     </w:p>
     <w:p>
@@ -3153,7 +3923,6 @@
     </w:p>
     <w:p>
       <w:r>
-        <w:lastRenderedPageBreak/>
         <w:t xml:space="preserve">LAKATOS, Eva Maria; MARCONI, Marina de Andrade. </w:t>
       </w:r>
       <w:r>
@@ -3393,6 +4162,119 @@
     </w:lvl>
   </w:abstractNum>
   <w:abstractNum w:abstractNumId="1" w15:restartNumberingAfterBreak="0">
+    <w:nsid w:val="10CA571C"/>
+    <w:multiLevelType w:val="hybridMultilevel"/>
+    <w:tmpl w:val="21366E7E"/>
+    <w:lvl w:ilvl="0" w:tplc="04160001">
+      <w:start w:val="1"/>
+      <w:numFmt w:val="bullet"/>
+      <w:lvlText w:val=""/>
+      <w:lvlJc w:val="left"/>
+      <w:pPr>
+        <w:ind w:left="720" w:hanging="360"/>
+      </w:pPr>
+      <w:rPr>
+        <w:rFonts w:ascii="Symbol" w:hAnsi="Symbol" w:hint="default"/>
+      </w:rPr>
+    </w:lvl>
+    <w:lvl w:ilvl="1" w:tplc="04160003" w:tentative="1">
+      <w:start w:val="1"/>
+      <w:numFmt w:val="bullet"/>
+      <w:lvlText w:val="o"/>
+      <w:lvlJc w:val="left"/>
+      <w:pPr>
+        <w:ind w:left="1440" w:hanging="360"/>
+      </w:pPr>
+      <w:rPr>
+        <w:rFonts w:ascii="Courier New" w:hAnsi="Courier New" w:cs="Courier New" w:hint="default"/>
+      </w:rPr>
+    </w:lvl>
+    <w:lvl w:ilvl="2" w:tplc="04160005" w:tentative="1">
+      <w:start w:val="1"/>
+      <w:numFmt w:val="bullet"/>
+      <w:lvlText w:val=""/>
+      <w:lvlJc w:val="left"/>
+      <w:pPr>
+        <w:ind w:left="2160" w:hanging="360"/>
+      </w:pPr>
+      <w:rPr>
+        <w:rFonts w:ascii="Wingdings" w:hAnsi="Wingdings" w:hint="default"/>
+      </w:rPr>
+    </w:lvl>
+    <w:lvl w:ilvl="3" w:tplc="04160001" w:tentative="1">
+      <w:start w:val="1"/>
+      <w:numFmt w:val="bullet"/>
+      <w:lvlText w:val=""/>
+      <w:lvlJc w:val="left"/>
+      <w:pPr>
+        <w:ind w:left="2880" w:hanging="360"/>
+      </w:pPr>
+      <w:rPr>
+        <w:rFonts w:ascii="Symbol" w:hAnsi="Symbol" w:hint="default"/>
+      </w:rPr>
+    </w:lvl>
+    <w:lvl w:ilvl="4" w:tplc="04160003" w:tentative="1">
+      <w:start w:val="1"/>
+      <w:numFmt w:val="bullet"/>
+      <w:lvlText w:val="o"/>
+      <w:lvlJc w:val="left"/>
+      <w:pPr>
+        <w:ind w:left="3600" w:hanging="360"/>
+      </w:pPr>
+      <w:rPr>
+        <w:rFonts w:ascii="Courier New" w:hAnsi="Courier New" w:cs="Courier New" w:hint="default"/>
+      </w:rPr>
+    </w:lvl>
+    <w:lvl w:ilvl="5" w:tplc="04160005" w:tentative="1">
+      <w:start w:val="1"/>
+      <w:numFmt w:val="bullet"/>
+      <w:lvlText w:val=""/>
+      <w:lvlJc w:val="left"/>
+      <w:pPr>
+        <w:ind w:left="4320" w:hanging="360"/>
+      </w:pPr>
+      <w:rPr>
+        <w:rFonts w:ascii="Wingdings" w:hAnsi="Wingdings" w:hint="default"/>
+      </w:rPr>
+    </w:lvl>
+    <w:lvl w:ilvl="6" w:tplc="04160001" w:tentative="1">
+      <w:start w:val="1"/>
+      <w:numFmt w:val="bullet"/>
+      <w:lvlText w:val=""/>
+      <w:lvlJc w:val="left"/>
+      <w:pPr>
+        <w:ind w:left="5040" w:hanging="360"/>
+      </w:pPr>
+      <w:rPr>
+        <w:rFonts w:ascii="Symbol" w:hAnsi="Symbol" w:hint="default"/>
+      </w:rPr>
+    </w:lvl>
+    <w:lvl w:ilvl="7" w:tplc="04160003" w:tentative="1">
+      <w:start w:val="1"/>
+      <w:numFmt w:val="bullet"/>
+      <w:lvlText w:val="o"/>
+      <w:lvlJc w:val="left"/>
+      <w:pPr>
+        <w:ind w:left="5760" w:hanging="360"/>
+      </w:pPr>
+      <w:rPr>
+        <w:rFonts w:ascii="Courier New" w:hAnsi="Courier New" w:cs="Courier New" w:hint="default"/>
+      </w:rPr>
+    </w:lvl>
+    <w:lvl w:ilvl="8" w:tplc="04160005" w:tentative="1">
+      <w:start w:val="1"/>
+      <w:numFmt w:val="bullet"/>
+      <w:lvlText w:val=""/>
+      <w:lvlJc w:val="left"/>
+      <w:pPr>
+        <w:ind w:left="6480" w:hanging="360"/>
+      </w:pPr>
+      <w:rPr>
+        <w:rFonts w:ascii="Wingdings" w:hAnsi="Wingdings" w:hint="default"/>
+      </w:rPr>
+    </w:lvl>
+  </w:abstractNum>
+  <w:abstractNum w:abstractNumId="2" w15:restartNumberingAfterBreak="0">
     <w:nsid w:val="11511226"/>
     <w:multiLevelType w:val="hybridMultilevel"/>
     <w:tmpl w:val="E738E2B0"/>
@@ -3505,7 +4387,7 @@
       </w:rPr>
     </w:lvl>
   </w:abstractNum>
-  <w:abstractNum w:abstractNumId="2" w15:restartNumberingAfterBreak="0">
+  <w:abstractNum w:abstractNumId="3" w15:restartNumberingAfterBreak="0">
     <w:nsid w:val="175018A1"/>
     <w:multiLevelType w:val="hybridMultilevel"/>
     <w:tmpl w:val="3C1EA6A6"/>
@@ -3618,7 +4500,7 @@
       </w:rPr>
     </w:lvl>
   </w:abstractNum>
-  <w:abstractNum w:abstractNumId="3" w15:restartNumberingAfterBreak="0">
+  <w:abstractNum w:abstractNumId="4" w15:restartNumberingAfterBreak="0">
     <w:nsid w:val="1DB262DF"/>
     <w:multiLevelType w:val="hybridMultilevel"/>
     <w:tmpl w:val="2F66C682"/>
@@ -3730,7 +4612,7 @@
       </w:rPr>
     </w:lvl>
   </w:abstractNum>
-  <w:abstractNum w:abstractNumId="4" w15:restartNumberingAfterBreak="0">
+  <w:abstractNum w:abstractNumId="5" w15:restartNumberingAfterBreak="0">
     <w:nsid w:val="247F593D"/>
     <w:multiLevelType w:val="hybridMultilevel"/>
     <w:tmpl w:val="8CF65708"/>
@@ -3842,7 +4724,7 @@
       </w:rPr>
     </w:lvl>
   </w:abstractNum>
-  <w:abstractNum w:abstractNumId="5" w15:restartNumberingAfterBreak="0">
+  <w:abstractNum w:abstractNumId="6" w15:restartNumberingAfterBreak="0">
     <w:nsid w:val="25590EBE"/>
     <w:multiLevelType w:val="hybridMultilevel"/>
     <w:tmpl w:val="A3BAC32E"/>
@@ -3955,7 +4837,7 @@
       </w:rPr>
     </w:lvl>
   </w:abstractNum>
-  <w:abstractNum w:abstractNumId="6" w15:restartNumberingAfterBreak="0">
+  <w:abstractNum w:abstractNumId="7" w15:restartNumberingAfterBreak="0">
     <w:nsid w:val="37DD61E1"/>
     <w:multiLevelType w:val="hybridMultilevel"/>
     <w:tmpl w:val="20D4AD20"/>
@@ -4068,7 +4950,120 @@
       </w:rPr>
     </w:lvl>
   </w:abstractNum>
-  <w:abstractNum w:abstractNumId="7" w15:restartNumberingAfterBreak="0">
+  <w:abstractNum w:abstractNumId="8" w15:restartNumberingAfterBreak="0">
+    <w:nsid w:val="3FFD1905"/>
+    <w:multiLevelType w:val="hybridMultilevel"/>
+    <w:tmpl w:val="10D87670"/>
+    <w:lvl w:ilvl="0" w:tplc="04160001">
+      <w:start w:val="1"/>
+      <w:numFmt w:val="bullet"/>
+      <w:lvlText w:val=""/>
+      <w:lvlJc w:val="left"/>
+      <w:pPr>
+        <w:ind w:left="720" w:hanging="360"/>
+      </w:pPr>
+      <w:rPr>
+        <w:rFonts w:ascii="Symbol" w:hAnsi="Symbol" w:hint="default"/>
+      </w:rPr>
+    </w:lvl>
+    <w:lvl w:ilvl="1" w:tplc="04160003" w:tentative="1">
+      <w:start w:val="1"/>
+      <w:numFmt w:val="bullet"/>
+      <w:lvlText w:val="o"/>
+      <w:lvlJc w:val="left"/>
+      <w:pPr>
+        <w:ind w:left="1440" w:hanging="360"/>
+      </w:pPr>
+      <w:rPr>
+        <w:rFonts w:ascii="Courier New" w:hAnsi="Courier New" w:cs="Courier New" w:hint="default"/>
+      </w:rPr>
+    </w:lvl>
+    <w:lvl w:ilvl="2" w:tplc="04160005" w:tentative="1">
+      <w:start w:val="1"/>
+      <w:numFmt w:val="bullet"/>
+      <w:lvlText w:val=""/>
+      <w:lvlJc w:val="left"/>
+      <w:pPr>
+        <w:ind w:left="2160" w:hanging="360"/>
+      </w:pPr>
+      <w:rPr>
+        <w:rFonts w:ascii="Wingdings" w:hAnsi="Wingdings" w:hint="default"/>
+      </w:rPr>
+    </w:lvl>
+    <w:lvl w:ilvl="3" w:tplc="04160001" w:tentative="1">
+      <w:start w:val="1"/>
+      <w:numFmt w:val="bullet"/>
+      <w:lvlText w:val=""/>
+      <w:lvlJc w:val="left"/>
+      <w:pPr>
+        <w:ind w:left="2880" w:hanging="360"/>
+      </w:pPr>
+      <w:rPr>
+        <w:rFonts w:ascii="Symbol" w:hAnsi="Symbol" w:hint="default"/>
+      </w:rPr>
+    </w:lvl>
+    <w:lvl w:ilvl="4" w:tplc="04160003" w:tentative="1">
+      <w:start w:val="1"/>
+      <w:numFmt w:val="bullet"/>
+      <w:lvlText w:val="o"/>
+      <w:lvlJc w:val="left"/>
+      <w:pPr>
+        <w:ind w:left="3600" w:hanging="360"/>
+      </w:pPr>
+      <w:rPr>
+        <w:rFonts w:ascii="Courier New" w:hAnsi="Courier New" w:cs="Courier New" w:hint="default"/>
+      </w:rPr>
+    </w:lvl>
+    <w:lvl w:ilvl="5" w:tplc="04160005" w:tentative="1">
+      <w:start w:val="1"/>
+      <w:numFmt w:val="bullet"/>
+      <w:lvlText w:val=""/>
+      <w:lvlJc w:val="left"/>
+      <w:pPr>
+        <w:ind w:left="4320" w:hanging="360"/>
+      </w:pPr>
+      <w:rPr>
+        <w:rFonts w:ascii="Wingdings" w:hAnsi="Wingdings" w:hint="default"/>
+      </w:rPr>
+    </w:lvl>
+    <w:lvl w:ilvl="6" w:tplc="04160001" w:tentative="1">
+      <w:start w:val="1"/>
+      <w:numFmt w:val="bullet"/>
+      <w:lvlText w:val=""/>
+      <w:lvlJc w:val="left"/>
+      <w:pPr>
+        <w:ind w:left="5040" w:hanging="360"/>
+      </w:pPr>
+      <w:rPr>
+        <w:rFonts w:ascii="Symbol" w:hAnsi="Symbol" w:hint="default"/>
+      </w:rPr>
+    </w:lvl>
+    <w:lvl w:ilvl="7" w:tplc="04160003" w:tentative="1">
+      <w:start w:val="1"/>
+      <w:numFmt w:val="bullet"/>
+      <w:lvlText w:val="o"/>
+      <w:lvlJc w:val="left"/>
+      <w:pPr>
+        <w:ind w:left="5760" w:hanging="360"/>
+      </w:pPr>
+      <w:rPr>
+        <w:rFonts w:ascii="Courier New" w:hAnsi="Courier New" w:cs="Courier New" w:hint="default"/>
+      </w:rPr>
+    </w:lvl>
+    <w:lvl w:ilvl="8" w:tplc="04160005" w:tentative="1">
+      <w:start w:val="1"/>
+      <w:numFmt w:val="bullet"/>
+      <w:lvlText w:val=""/>
+      <w:lvlJc w:val="left"/>
+      <w:pPr>
+        <w:ind w:left="6480" w:hanging="360"/>
+      </w:pPr>
+      <w:rPr>
+        <w:rFonts w:ascii="Wingdings" w:hAnsi="Wingdings" w:hint="default"/>
+      </w:rPr>
+    </w:lvl>
+  </w:abstractNum>
+  <w:abstractNum w:abstractNumId="9" w15:restartNumberingAfterBreak="0">
     <w:nsid w:val="585A444A"/>
     <w:multiLevelType w:val="hybridMultilevel"/>
     <w:tmpl w:val="3E4A06D6"/>
@@ -4181,7 +5176,7 @@
       </w:rPr>
     </w:lvl>
   </w:abstractNum>
-  <w:abstractNum w:abstractNumId="8" w15:restartNumberingAfterBreak="0">
+  <w:abstractNum w:abstractNumId="10" w15:restartNumberingAfterBreak="0">
     <w:nsid w:val="58BF5021"/>
     <w:multiLevelType w:val="multilevel"/>
     <w:tmpl w:val="A7ACDFBE"/>
@@ -4294,7 +5289,156 @@
       </w:rPr>
     </w:lvl>
   </w:abstractNum>
-  <w:abstractNum w:abstractNumId="9" w15:restartNumberingAfterBreak="0">
+  <w:abstractNum w:abstractNumId="11" w15:restartNumberingAfterBreak="0">
+    <w:nsid w:val="58C82BFF"/>
+    <w:multiLevelType w:val="multilevel"/>
+    <w:tmpl w:val="2834BE18"/>
+    <w:lvl w:ilvl="0">
+      <w:start w:val="1"/>
+      <w:numFmt w:val="bullet"/>
+      <w:lvlText w:val=""/>
+      <w:lvlJc w:val="left"/>
+      <w:pPr>
+        <w:tabs>
+          <w:tab w:val="num" w:pos="720"/>
+        </w:tabs>
+        <w:ind w:left="720" w:hanging="360"/>
+      </w:pPr>
+      <w:rPr>
+        <w:rFonts w:ascii="Symbol" w:hAnsi="Symbol" w:hint="default"/>
+        <w:sz w:val="20"/>
+      </w:rPr>
+    </w:lvl>
+    <w:lvl w:ilvl="1" w:tentative="1">
+      <w:start w:val="1"/>
+      <w:numFmt w:val="bullet"/>
+      <w:lvlText w:val="o"/>
+      <w:lvlJc w:val="left"/>
+      <w:pPr>
+        <w:tabs>
+          <w:tab w:val="num" w:pos="1440"/>
+        </w:tabs>
+        <w:ind w:left="1440" w:hanging="360"/>
+      </w:pPr>
+      <w:rPr>
+        <w:rFonts w:ascii="Courier New" w:hAnsi="Courier New" w:hint="default"/>
+        <w:sz w:val="20"/>
+      </w:rPr>
+    </w:lvl>
+    <w:lvl w:ilvl="2" w:tentative="1">
+      <w:start w:val="1"/>
+      <w:numFmt w:val="bullet"/>
+      <w:lvlText w:val=""/>
+      <w:lvlJc w:val="left"/>
+      <w:pPr>
+        <w:tabs>
+          <w:tab w:val="num" w:pos="2160"/>
+        </w:tabs>
+        <w:ind w:left="2160" w:hanging="360"/>
+      </w:pPr>
+      <w:rPr>
+        <w:rFonts w:ascii="Wingdings" w:hAnsi="Wingdings" w:hint="default"/>
+        <w:sz w:val="20"/>
+      </w:rPr>
+    </w:lvl>
+    <w:lvl w:ilvl="3" w:tentative="1">
+      <w:start w:val="1"/>
+      <w:numFmt w:val="bullet"/>
+      <w:lvlText w:val=""/>
+      <w:lvlJc w:val="left"/>
+      <w:pPr>
+        <w:tabs>
+          <w:tab w:val="num" w:pos="2880"/>
+        </w:tabs>
+        <w:ind w:left="2880" w:hanging="360"/>
+      </w:pPr>
+      <w:rPr>
+        <w:rFonts w:ascii="Wingdings" w:hAnsi="Wingdings" w:hint="default"/>
+        <w:sz w:val="20"/>
+      </w:rPr>
+    </w:lvl>
+    <w:lvl w:ilvl="4" w:tentative="1">
+      <w:start w:val="1"/>
+      <w:numFmt w:val="bullet"/>
+      <w:lvlText w:val=""/>
+      <w:lvlJc w:val="left"/>
+      <w:pPr>
+        <w:tabs>
+          <w:tab w:val="num" w:pos="3600"/>
+        </w:tabs>
+        <w:ind w:left="3600" w:hanging="360"/>
+      </w:pPr>
+      <w:rPr>
+        <w:rFonts w:ascii="Wingdings" w:hAnsi="Wingdings" w:hint="default"/>
+        <w:sz w:val="20"/>
+      </w:rPr>
+    </w:lvl>
+    <w:lvl w:ilvl="5" w:tentative="1">
+      <w:start w:val="1"/>
+      <w:numFmt w:val="bullet"/>
+      <w:lvlText w:val=""/>
+      <w:lvlJc w:val="left"/>
+      <w:pPr>
+        <w:tabs>
+          <w:tab w:val="num" w:pos="4320"/>
+        </w:tabs>
+        <w:ind w:left="4320" w:hanging="360"/>
+      </w:pPr>
+      <w:rPr>
+        <w:rFonts w:ascii="Wingdings" w:hAnsi="Wingdings" w:hint="default"/>
+        <w:sz w:val="20"/>
+      </w:rPr>
+    </w:lvl>
+    <w:lvl w:ilvl="6" w:tentative="1">
+      <w:start w:val="1"/>
+      <w:numFmt w:val="bullet"/>
+      <w:lvlText w:val=""/>
+      <w:lvlJc w:val="left"/>
+      <w:pPr>
+        <w:tabs>
+          <w:tab w:val="num" w:pos="5040"/>
+        </w:tabs>
+        <w:ind w:left="5040" w:hanging="360"/>
+      </w:pPr>
+      <w:rPr>
+        <w:rFonts w:ascii="Wingdings" w:hAnsi="Wingdings" w:hint="default"/>
+        <w:sz w:val="20"/>
+      </w:rPr>
+    </w:lvl>
+    <w:lvl w:ilvl="7" w:tentative="1">
+      <w:start w:val="1"/>
+      <w:numFmt w:val="bullet"/>
+      <w:lvlText w:val=""/>
+      <w:lvlJc w:val="left"/>
+      <w:pPr>
+        <w:tabs>
+          <w:tab w:val="num" w:pos="5760"/>
+        </w:tabs>
+        <w:ind w:left="5760" w:hanging="360"/>
+      </w:pPr>
+      <w:rPr>
+        <w:rFonts w:ascii="Wingdings" w:hAnsi="Wingdings" w:hint="default"/>
+        <w:sz w:val="20"/>
+      </w:rPr>
+    </w:lvl>
+    <w:lvl w:ilvl="8" w:tentative="1">
+      <w:start w:val="1"/>
+      <w:numFmt w:val="bullet"/>
+      <w:lvlText w:val=""/>
+      <w:lvlJc w:val="left"/>
+      <w:pPr>
+        <w:tabs>
+          <w:tab w:val="num" w:pos="6480"/>
+        </w:tabs>
+        <w:ind w:left="6480" w:hanging="360"/>
+      </w:pPr>
+      <w:rPr>
+        <w:rFonts w:ascii="Wingdings" w:hAnsi="Wingdings" w:hint="default"/>
+        <w:sz w:val="20"/>
+      </w:rPr>
+    </w:lvl>
+  </w:abstractNum>
+  <w:abstractNum w:abstractNumId="12" w15:restartNumberingAfterBreak="0">
     <w:nsid w:val="5B895506"/>
     <w:multiLevelType w:val="hybridMultilevel"/>
     <w:tmpl w:val="E4BA65BE"/>
@@ -4406,7 +5550,7 @@
       </w:rPr>
     </w:lvl>
   </w:abstractNum>
-  <w:abstractNum w:abstractNumId="10" w15:restartNumberingAfterBreak="0">
+  <w:abstractNum w:abstractNumId="13" w15:restartNumberingAfterBreak="0">
     <w:nsid w:val="79352E1A"/>
     <w:multiLevelType w:val="hybridMultilevel"/>
     <w:tmpl w:val="2F9CF482"/>
@@ -4519,7 +5663,7 @@
       </w:rPr>
     </w:lvl>
   </w:abstractNum>
-  <w:abstractNum w:abstractNumId="11" w15:restartNumberingAfterBreak="0">
+  <w:abstractNum w:abstractNumId="14" w15:restartNumberingAfterBreak="0">
     <w:nsid w:val="7E846477"/>
     <w:multiLevelType w:val="multilevel"/>
     <w:tmpl w:val="07DE5440"/>
@@ -4633,40 +5777,49 @@
     </w:lvl>
   </w:abstractNum>
   <w:num w:numId="1">
-    <w:abstractNumId w:val="11"/>
+    <w:abstractNumId w:val="14"/>
   </w:num>
   <w:num w:numId="2">
-    <w:abstractNumId w:val="8"/>
+    <w:abstractNumId w:val="10"/>
   </w:num>
   <w:num w:numId="3">
-    <w:abstractNumId w:val="10"/>
+    <w:abstractNumId w:val="13"/>
   </w:num>
   <w:num w:numId="4">
-    <w:abstractNumId w:val="9"/>
+    <w:abstractNumId w:val="12"/>
   </w:num>
   <w:num w:numId="5">
+    <w:abstractNumId w:val="5"/>
+  </w:num>
+  <w:num w:numId="6">
     <w:abstractNumId w:val="4"/>
   </w:num>
-  <w:num w:numId="6">
-    <w:abstractNumId w:val="3"/>
-  </w:num>
   <w:num w:numId="7">
-    <w:abstractNumId w:val="5"/>
+    <w:abstractNumId w:val="6"/>
   </w:num>
   <w:num w:numId="8">
-    <w:abstractNumId w:val="6"/>
+    <w:abstractNumId w:val="7"/>
   </w:num>
   <w:num w:numId="9">
-    <w:abstractNumId w:val="1"/>
+    <w:abstractNumId w:val="2"/>
   </w:num>
   <w:num w:numId="10">
     <w:abstractNumId w:val="0"/>
   </w:num>
   <w:num w:numId="11">
-    <w:abstractNumId w:val="2"/>
+    <w:abstractNumId w:val="3"/>
   </w:num>
   <w:num w:numId="12">
-    <w:abstractNumId w:val="7"/>
+    <w:abstractNumId w:val="9"/>
+  </w:num>
+  <w:num w:numId="13">
+    <w:abstractNumId w:val="11"/>
+  </w:num>
+  <w:num w:numId="14">
+    <w:abstractNumId w:val="1"/>
+  </w:num>
+  <w:num w:numId="15">
+    <w:abstractNumId w:val="8"/>
   </w:num>
 </w:numbering>
 </file>
@@ -5305,6 +6458,11 @@
       <w:szCs w:val="24"/>
     </w:rPr>
   </w:style>
+  <w:style w:type="character" w:customStyle="1" w:styleId="apple-tab-span">
+    <w:name w:val="apple-tab-span"/>
+    <w:basedOn w:val="Fontepargpadro"/>
+    <w:rsid w:val="0067617B"/>
+  </w:style>
 </w:styles>
 </file>
 

</xml_diff>